<commit_message>
Mise à jour du diagramme de classes. Réécriture du contexte. Génération des fichiers de documentations.
</commit_message>
<xml_diff>
--- a/doc/Contexte.docx
+++ b/doc/Contexte.docx
@@ -22,51 +22,536 @@
         <w:t>Pac-Man</w:t>
       </w:r>
     </w:p>
+    <w:sdt>
+      <w:sdtPr>
+        <w:id w:val="1946815484"/>
+        <w:docPartObj>
+          <w:docPartGallery w:val="Table of Contents"/>
+          <w:docPartUnique/>
+        </w:docPartObj>
+      </w:sdtPr>
+      <w:sdtEndPr>
+        <w:rPr>
+          <w:rFonts w:asciiTheme="minorHAnsi" w:eastAsiaTheme="minorHAnsi" w:hAnsiTheme="minorHAnsi" w:cstheme="minorBidi"/>
+          <w:b/>
+          <w:bCs/>
+          <w:color w:val="auto"/>
+          <w:sz w:val="22"/>
+          <w:szCs w:val="22"/>
+          <w:lang w:eastAsia="en-US"/>
+        </w:rPr>
+      </w:sdtEndPr>
+      <w:sdtContent>
+        <w:p>
+          <w:pPr>
+            <w:pStyle w:val="En-ttedetabledesmatires"/>
+          </w:pPr>
+          <w:r>
+            <w:t>Table des matières</w:t>
+          </w:r>
+        </w:p>
+        <w:p>
+          <w:pPr>
+            <w:pStyle w:val="TM1"/>
+            <w:tabs>
+              <w:tab w:val="right" w:leader="dot" w:pos="9062"/>
+            </w:tabs>
+            <w:rPr>
+              <w:rFonts w:eastAsiaTheme="minorEastAsia"/>
+              <w:noProof/>
+              <w:lang w:eastAsia="fr-FR"/>
+            </w:rPr>
+          </w:pPr>
+          <w:r>
+            <w:fldChar w:fldCharType="begin"/>
+          </w:r>
+          <w:r>
+            <w:instrText xml:space="preserve"> TOC \o "1-3" \h \z \u </w:instrText>
+          </w:r>
+          <w:r>
+            <w:fldChar w:fldCharType="separate"/>
+          </w:r>
+          <w:hyperlink w:anchor="_Toc93494923" w:history="1">
+            <w:r>
+              <w:rPr>
+                <w:rStyle w:val="Lienhypertexte"/>
+                <w:noProof/>
+              </w:rPr>
+              <w:t>Introduction</w:t>
+            </w:r>
+            <w:r>
+              <w:rPr>
+                <w:noProof/>
+                <w:webHidden/>
+              </w:rPr>
+              <w:tab/>
+            </w:r>
+            <w:r>
+              <w:rPr>
+                <w:noProof/>
+                <w:webHidden/>
+              </w:rPr>
+              <w:fldChar w:fldCharType="begin"/>
+            </w:r>
+            <w:r>
+              <w:rPr>
+                <w:noProof/>
+                <w:webHidden/>
+              </w:rPr>
+              <w:instrText xml:space="preserve"> PAGEREF _Toc93494923 \h </w:instrText>
+            </w:r>
+            <w:r>
+              <w:rPr>
+                <w:noProof/>
+                <w:webHidden/>
+              </w:rPr>
+            </w:r>
+            <w:r>
+              <w:rPr>
+                <w:noProof/>
+                <w:webHidden/>
+              </w:rPr>
+              <w:fldChar w:fldCharType="separate"/>
+            </w:r>
+            <w:r>
+              <w:rPr>
+                <w:noProof/>
+                <w:webHidden/>
+              </w:rPr>
+              <w:t>1</w:t>
+            </w:r>
+            <w:r>
+              <w:rPr>
+                <w:noProof/>
+                <w:webHidden/>
+              </w:rPr>
+              <w:fldChar w:fldCharType="end"/>
+            </w:r>
+          </w:hyperlink>
+        </w:p>
+        <w:p>
+          <w:pPr>
+            <w:pStyle w:val="TM2"/>
+            <w:tabs>
+              <w:tab w:val="right" w:leader="dot" w:pos="9062"/>
+            </w:tabs>
+            <w:rPr>
+              <w:rFonts w:eastAsiaTheme="minorEastAsia"/>
+              <w:noProof/>
+              <w:lang w:eastAsia="fr-FR"/>
+            </w:rPr>
+          </w:pPr>
+          <w:hyperlink w:anchor="_Toc93494924" w:history="1">
+            <w:r>
+              <w:rPr>
+                <w:rStyle w:val="Lienhypertexte"/>
+                <w:noProof/>
+              </w:rPr>
+              <w:t>Le déplacement</w:t>
+            </w:r>
+            <w:r>
+              <w:rPr>
+                <w:noProof/>
+                <w:webHidden/>
+              </w:rPr>
+              <w:tab/>
+            </w:r>
+            <w:r>
+              <w:rPr>
+                <w:noProof/>
+                <w:webHidden/>
+              </w:rPr>
+              <w:fldChar w:fldCharType="begin"/>
+            </w:r>
+            <w:r>
+              <w:rPr>
+                <w:noProof/>
+                <w:webHidden/>
+              </w:rPr>
+              <w:instrText xml:space="preserve"> PAGEREF _Toc93494924 \h </w:instrText>
+            </w:r>
+            <w:r>
+              <w:rPr>
+                <w:noProof/>
+                <w:webHidden/>
+              </w:rPr>
+            </w:r>
+            <w:r>
+              <w:rPr>
+                <w:noProof/>
+                <w:webHidden/>
+              </w:rPr>
+              <w:fldChar w:fldCharType="separate"/>
+            </w:r>
+            <w:r>
+              <w:rPr>
+                <w:noProof/>
+                <w:webHidden/>
+              </w:rPr>
+              <w:t>1</w:t>
+            </w:r>
+            <w:r>
+              <w:rPr>
+                <w:noProof/>
+                <w:webHidden/>
+              </w:rPr>
+              <w:fldChar w:fldCharType="end"/>
+            </w:r>
+          </w:hyperlink>
+        </w:p>
+        <w:p>
+          <w:pPr>
+            <w:pStyle w:val="TM2"/>
+            <w:tabs>
+              <w:tab w:val="right" w:leader="dot" w:pos="9062"/>
+            </w:tabs>
+            <w:rPr>
+              <w:rFonts w:eastAsiaTheme="minorEastAsia"/>
+              <w:noProof/>
+              <w:lang w:eastAsia="fr-FR"/>
+            </w:rPr>
+          </w:pPr>
+          <w:hyperlink w:anchor="_Toc93494925" w:history="1">
+            <w:r>
+              <w:rPr>
+                <w:rStyle w:val="Lienhypertexte"/>
+                <w:noProof/>
+              </w:rPr>
+              <w:t>Les fantômes</w:t>
+            </w:r>
+            <w:r>
+              <w:rPr>
+                <w:noProof/>
+                <w:webHidden/>
+              </w:rPr>
+              <w:tab/>
+            </w:r>
+            <w:r>
+              <w:rPr>
+                <w:noProof/>
+                <w:webHidden/>
+              </w:rPr>
+              <w:fldChar w:fldCharType="begin"/>
+            </w:r>
+            <w:r>
+              <w:rPr>
+                <w:noProof/>
+                <w:webHidden/>
+              </w:rPr>
+              <w:instrText xml:space="preserve"> PAGEREF _Toc93494925 \h </w:instrText>
+            </w:r>
+            <w:r>
+              <w:rPr>
+                <w:noProof/>
+                <w:webHidden/>
+              </w:rPr>
+            </w:r>
+            <w:r>
+              <w:rPr>
+                <w:noProof/>
+                <w:webHidden/>
+              </w:rPr>
+              <w:fldChar w:fldCharType="separate"/>
+            </w:r>
+            <w:r>
+              <w:rPr>
+                <w:noProof/>
+                <w:webHidden/>
+              </w:rPr>
+              <w:t>1</w:t>
+            </w:r>
+            <w:r>
+              <w:rPr>
+                <w:noProof/>
+                <w:webHidden/>
+              </w:rPr>
+              <w:fldChar w:fldCharType="end"/>
+            </w:r>
+          </w:hyperlink>
+        </w:p>
+        <w:p>
+          <w:pPr>
+            <w:pStyle w:val="TM2"/>
+            <w:tabs>
+              <w:tab w:val="right" w:leader="dot" w:pos="9062"/>
+            </w:tabs>
+            <w:rPr>
+              <w:rFonts w:eastAsiaTheme="minorEastAsia"/>
+              <w:noProof/>
+              <w:lang w:eastAsia="fr-FR"/>
+            </w:rPr>
+          </w:pPr>
+          <w:hyperlink w:anchor="_Toc93494926" w:history="1">
+            <w:r>
+              <w:rPr>
+                <w:rStyle w:val="Lienhypertexte"/>
+                <w:noProof/>
+              </w:rPr>
+              <w:t>Les pouvoirs</w:t>
+            </w:r>
+            <w:r>
+              <w:rPr>
+                <w:noProof/>
+                <w:webHidden/>
+              </w:rPr>
+              <w:tab/>
+            </w:r>
+            <w:r>
+              <w:rPr>
+                <w:noProof/>
+                <w:webHidden/>
+              </w:rPr>
+              <w:fldChar w:fldCharType="begin"/>
+            </w:r>
+            <w:r>
+              <w:rPr>
+                <w:noProof/>
+                <w:webHidden/>
+              </w:rPr>
+              <w:instrText xml:space="preserve"> PAGEREF _Toc93494926 \h </w:instrText>
+            </w:r>
+            <w:r>
+              <w:rPr>
+                <w:noProof/>
+                <w:webHidden/>
+              </w:rPr>
+            </w:r>
+            <w:r>
+              <w:rPr>
+                <w:noProof/>
+                <w:webHidden/>
+              </w:rPr>
+              <w:fldChar w:fldCharType="separate"/>
+            </w:r>
+            <w:r>
+              <w:rPr>
+                <w:noProof/>
+                <w:webHidden/>
+              </w:rPr>
+              <w:t>2</w:t>
+            </w:r>
+            <w:r>
+              <w:rPr>
+                <w:noProof/>
+                <w:webHidden/>
+              </w:rPr>
+              <w:fldChar w:fldCharType="end"/>
+            </w:r>
+          </w:hyperlink>
+        </w:p>
+        <w:p>
+          <w:pPr>
+            <w:pStyle w:val="TM2"/>
+            <w:tabs>
+              <w:tab w:val="right" w:leader="dot" w:pos="9062"/>
+            </w:tabs>
+            <w:rPr>
+              <w:rFonts w:eastAsiaTheme="minorEastAsia"/>
+              <w:noProof/>
+              <w:lang w:eastAsia="fr-FR"/>
+            </w:rPr>
+          </w:pPr>
+          <w:hyperlink w:anchor="_Toc93494927" w:history="1">
+            <w:r>
+              <w:rPr>
+                <w:rStyle w:val="Lienhypertexte"/>
+                <w:noProof/>
+              </w:rPr>
+              <w:t>Niveau</w:t>
+            </w:r>
+            <w:r>
+              <w:rPr>
+                <w:noProof/>
+                <w:webHidden/>
+              </w:rPr>
+              <w:tab/>
+            </w:r>
+            <w:r>
+              <w:rPr>
+                <w:noProof/>
+                <w:webHidden/>
+              </w:rPr>
+              <w:fldChar w:fldCharType="begin"/>
+            </w:r>
+            <w:r>
+              <w:rPr>
+                <w:noProof/>
+                <w:webHidden/>
+              </w:rPr>
+              <w:instrText xml:space="preserve"> PAGEREF _Toc93494927 \h </w:instrText>
+            </w:r>
+            <w:r>
+              <w:rPr>
+                <w:noProof/>
+                <w:webHidden/>
+              </w:rPr>
+            </w:r>
+            <w:r>
+              <w:rPr>
+                <w:noProof/>
+                <w:webHidden/>
+              </w:rPr>
+              <w:fldChar w:fldCharType="separate"/>
+            </w:r>
+            <w:r>
+              <w:rPr>
+                <w:noProof/>
+                <w:webHidden/>
+              </w:rPr>
+              <w:t>2</w:t>
+            </w:r>
+            <w:r>
+              <w:rPr>
+                <w:noProof/>
+                <w:webHidden/>
+              </w:rPr>
+              <w:fldChar w:fldCharType="end"/>
+            </w:r>
+          </w:hyperlink>
+        </w:p>
+        <w:p>
+          <w:pPr>
+            <w:pStyle w:val="TM2"/>
+            <w:tabs>
+              <w:tab w:val="right" w:leader="dot" w:pos="9062"/>
+            </w:tabs>
+            <w:rPr>
+              <w:rFonts w:eastAsiaTheme="minorEastAsia"/>
+              <w:noProof/>
+              <w:lang w:eastAsia="fr-FR"/>
+            </w:rPr>
+          </w:pPr>
+          <w:hyperlink w:anchor="_Toc93494928" w:history="1">
+            <w:r>
+              <w:rPr>
+                <w:rStyle w:val="Lienhypertexte"/>
+                <w:noProof/>
+              </w:rPr>
+              <w:t>Les points</w:t>
+            </w:r>
+            <w:r>
+              <w:rPr>
+                <w:noProof/>
+                <w:webHidden/>
+              </w:rPr>
+              <w:tab/>
+            </w:r>
+            <w:r>
+              <w:rPr>
+                <w:noProof/>
+                <w:webHidden/>
+              </w:rPr>
+              <w:fldChar w:fldCharType="begin"/>
+            </w:r>
+            <w:r>
+              <w:rPr>
+                <w:noProof/>
+                <w:webHidden/>
+              </w:rPr>
+              <w:instrText xml:space="preserve"> PAGEREF _Toc93494928 \h </w:instrText>
+            </w:r>
+            <w:r>
+              <w:rPr>
+                <w:noProof/>
+                <w:webHidden/>
+              </w:rPr>
+            </w:r>
+            <w:r>
+              <w:rPr>
+                <w:noProof/>
+                <w:webHidden/>
+              </w:rPr>
+              <w:fldChar w:fldCharType="separate"/>
+            </w:r>
+            <w:r>
+              <w:rPr>
+                <w:noProof/>
+                <w:webHidden/>
+              </w:rPr>
+              <w:t>2</w:t>
+            </w:r>
+            <w:r>
+              <w:rPr>
+                <w:noProof/>
+                <w:webHidden/>
+              </w:rPr>
+              <w:fldChar w:fldCharType="end"/>
+            </w:r>
+          </w:hyperlink>
+        </w:p>
+        <w:p>
+          <w:r>
+            <w:rPr>
+              <w:b/>
+              <w:bCs/>
+            </w:rPr>
+            <w:fldChar w:fldCharType="end"/>
+          </w:r>
+        </w:p>
+      </w:sdtContent>
+    </w:sdt>
+    <w:p>
+      <w:pPr>
+        <w:pStyle w:val="Titre1"/>
+      </w:pPr>
+      <w:bookmarkStart w:id="0" w:name="_Toc93494923"/>
+      <w:r>
+        <w:t>Introduction</w:t>
+      </w:r>
+      <w:bookmarkEnd w:id="0"/>
+    </w:p>
     <w:p>
       <w:pPr>
         <w:ind w:firstLine="708"/>
         <w:jc w:val="both"/>
       </w:pPr>
       <w:r>
-        <w:t xml:space="preserve">L’utilisateur incarne </w:t>
-      </w:r>
-      <w:r>
-        <w:t>Pac-Man et doit se déplacer dans le labyrinthe afin de manger tous les fruits pour gagner.</w:t>
-      </w:r>
-      <w:r>
-        <w:t xml:space="preserve"> Pac-Man possède 2 vies au départ et peut gagner une vie tous les 10</w:t>
-      </w:r>
-      <w:r>
-        <w:t xml:space="preserve"> </w:t>
-      </w:r>
-      <w:r>
-        <w:t>000 points. Le jeu possède différents niveaux</w:t>
-      </w:r>
-      <w:r>
-        <w:t xml:space="preserve">, plus le joueur avance dans les niveaux plus les fantômes se déplacent rapidement </w:t>
-      </w:r>
-      <w:r>
-        <w:t>donc le jeu devient plus difficile.</w:t>
+        <w:t>Le joueur</w:t>
+      </w:r>
+      <w:r>
+        <w:t xml:space="preserve"> incarne </w:t>
+      </w:r>
+      <w:r>
+        <w:t>Pac-Man</w:t>
+      </w:r>
+      <w:r>
+        <w:t xml:space="preserve">, une petite boule jaune. Son but est de </w:t>
+      </w:r>
+      <w:r>
+        <w:t xml:space="preserve">se déplacer dans le labyrinthe afin de manger tous les </w:t>
+      </w:r>
+      <w:r>
+        <w:t>bonbons</w:t>
+      </w:r>
+      <w:r>
+        <w:t xml:space="preserve"> pour</w:t>
+      </w:r>
+      <w:r>
+        <w:t xml:space="preserve"> passer au niveau suivant</w:t>
+      </w:r>
+      <w:r>
+        <w:t xml:space="preserve"> et de récolter un maximum de points</w:t>
+      </w:r>
+      <w:r>
+        <w:t>.</w:t>
       </w:r>
       <w:r>
         <w:t xml:space="preserve"> 4 fantômes sont à la poursuite du Pac-Man.</w:t>
-      </w:r>
-      <w:r>
-        <w:t xml:space="preserve"> Le comportement des fantômes est pour l’instant un comportement qui consiste à aller pour tous les fantômes vers le Pac-Man grâce au plus court chemin. Le jeu pourra par la suite </w:t>
-      </w:r>
-      <w:r>
-        <w:t>proposer</w:t>
-      </w:r>
-      <w:r>
-        <w:t xml:space="preserve"> des comportements différents pour chaque fantôme qui se rapprocherai du jeu original.</w:t>
       </w:r>
     </w:p>
     <w:p>
       <w:pPr>
-        <w:jc w:val="both"/>
-      </w:pPr>
-      <w:r>
-        <w:t>Boucles de jeu :</w:t>
+        <w:pStyle w:val="Titre2"/>
+      </w:pPr>
+      <w:bookmarkStart w:id="1" w:name="_Toc93494924"/>
+      <w:r>
+        <w:t>Le déplacement</w:t>
+      </w:r>
+      <w:bookmarkEnd w:id="1"/>
+    </w:p>
+    <w:p>
+      <w:r>
+        <w:t>Le déplacement de Pac-Man se fait automatiquement selon la direction donnée par le joueur. Pour changer la direction, le joueur dispose de quatre touches de déplacements suivantes :</w:t>
       </w:r>
     </w:p>
     <w:p>
@@ -74,12 +559,12 @@
         <w:pStyle w:val="Paragraphedeliste"/>
         <w:numPr>
           <w:ilvl w:val="0"/>
-          <w:numId w:val="1"/>
+          <w:numId w:val="6"/>
         </w:numPr>
         <w:jc w:val="both"/>
       </w:pPr>
       <w:r>
-        <w:t>Déplacement des fantômes en fonction de la position du joueur pour se rapprocher du joueur</w:t>
+        <w:t>Z -&gt; Haut</w:t>
       </w:r>
     </w:p>
     <w:p>
@@ -87,18 +572,12 @@
         <w:pStyle w:val="Paragraphedeliste"/>
         <w:numPr>
           <w:ilvl w:val="0"/>
-          <w:numId w:val="1"/>
+          <w:numId w:val="6"/>
         </w:numPr>
         <w:jc w:val="both"/>
       </w:pPr>
       <w:r>
-        <w:t xml:space="preserve">Libération des fantômes au bout d’un </w:t>
-      </w:r>
-      <w:r>
-        <w:t>temps</w:t>
-      </w:r>
-      <w:r>
-        <w:t xml:space="preserve"> défini</w:t>
+        <w:t>Q -&gt; Gauche</w:t>
       </w:r>
     </w:p>
     <w:p>
@@ -106,21 +585,410 @@
         <w:pStyle w:val="Paragraphedeliste"/>
         <w:numPr>
           <w:ilvl w:val="0"/>
-          <w:numId w:val="1"/>
+          <w:numId w:val="6"/>
         </w:numPr>
         <w:jc w:val="both"/>
       </w:pPr>
       <w:r>
-        <w:t xml:space="preserve">Possibilité de manger les fantômes </w:t>
-      </w:r>
-      <w:r>
-        <w:t>si on mange un fruit spécia</w:t>
-      </w:r>
-      <w:r>
-        <w:t>l</w:t>
-      </w:r>
+        <w:t>S -&gt; Bas</w:t>
+      </w:r>
+    </w:p>
+    <w:p>
+      <w:pPr>
+        <w:pStyle w:val="Paragraphedeliste"/>
+        <w:numPr>
+          <w:ilvl w:val="0"/>
+          <w:numId w:val="6"/>
+        </w:numPr>
+        <w:jc w:val="both"/>
+      </w:pPr>
+      <w:r>
+        <w:t>D -&gt; Droite</w:t>
+      </w:r>
+    </w:p>
+    <w:p>
+      <w:pPr>
+        <w:jc w:val="both"/>
+      </w:pPr>
+      <w:r>
+        <w:t>Le joueur peut aussi décider d’anticiper les déplacements de Pac-Man en appuyant sur une touche de déplacement</w:t>
+      </w:r>
+      <w:r>
+        <w:t>, puis lorsque Pac-Man pourra se diriger dans la direction demandée alors la direction changera automatiquement.</w:t>
+      </w:r>
+    </w:p>
+    <w:p>
+      <w:pPr>
+        <w:pStyle w:val="Titre2"/>
+      </w:pPr>
+      <w:bookmarkStart w:id="2" w:name="_Toc93494925"/>
+      <w:r>
+        <w:t>Les fantômes</w:t>
+      </w:r>
+      <w:bookmarkEnd w:id="2"/>
+    </w:p>
+    <w:p>
+      <w:r>
+        <w:t xml:space="preserve">Pour contre-carré les plans de Pac-Man, quatre fantômes sont présents dans le labyrinthe pour empêcher Pac-Man de survivre. </w:t>
+      </w:r>
+      <w:r>
+        <w:t>Il existe quatre fantômes dans le jeu distinguable par leurs couleurs :</w:t>
+      </w:r>
+      <w:r>
+        <w:t xml:space="preserve"> Rouge, Bleu, Rose, Orange.</w:t>
+      </w:r>
+    </w:p>
+    <w:p>
+      <w:pPr>
+        <w:jc w:val="both"/>
+      </w:pPr>
+      <w:r>
+        <w:t xml:space="preserve">Chaque fantôme </w:t>
+      </w:r>
+      <w:r>
+        <w:t>possède</w:t>
+      </w:r>
+      <w:r>
+        <w:t xml:space="preserve"> un comportement différent :</w:t>
+      </w:r>
+    </w:p>
+    <w:p>
+      <w:pPr>
+        <w:pStyle w:val="Paragraphedeliste"/>
+        <w:numPr>
+          <w:ilvl w:val="2"/>
+          <w:numId w:val="5"/>
+        </w:numPr>
+        <w:jc w:val="both"/>
+      </w:pPr>
+      <w:r>
+        <w:t>Le fantôme Rouge suit Pac-Man à la trace.</w:t>
+      </w:r>
+    </w:p>
+    <w:p>
+      <w:pPr>
+        <w:pStyle w:val="Paragraphedeliste"/>
+        <w:numPr>
+          <w:ilvl w:val="2"/>
+          <w:numId w:val="5"/>
+        </w:numPr>
+        <w:jc w:val="both"/>
+      </w:pPr>
+      <w:r>
+        <w:t>Le fantôme Bleu fuit Pac-Man car il est très craintif.</w:t>
+      </w:r>
+    </w:p>
+    <w:p>
+      <w:pPr>
+        <w:pStyle w:val="Paragraphedeliste"/>
+        <w:numPr>
+          <w:ilvl w:val="2"/>
+          <w:numId w:val="5"/>
+        </w:numPr>
+        <w:jc w:val="both"/>
+      </w:pPr>
+      <w:r>
+        <w:t>Le fantôme Rose se base sur les déplacements de Pac-Man.</w:t>
+      </w:r>
+    </w:p>
+    <w:p>
+      <w:pPr>
+        <w:pStyle w:val="Paragraphedeliste"/>
+        <w:numPr>
+          <w:ilvl w:val="2"/>
+          <w:numId w:val="5"/>
+        </w:numPr>
+        <w:jc w:val="both"/>
+      </w:pPr>
+      <w:r>
+        <w:t>Le fantôme Orange se déplace de manière aléatoire dans le labyrinthe.</w:t>
+      </w:r>
+    </w:p>
+    <w:p>
+      <w:r>
+        <w:br w:type="page"/>
+      </w:r>
+    </w:p>
+    <w:p>
+      <w:pPr>
+        <w:pStyle w:val="Titre2"/>
+      </w:pPr>
+      <w:bookmarkStart w:id="3" w:name="_Toc93494926"/>
+      <w:r>
+        <w:lastRenderedPageBreak/>
+        <w:t>Les pouvoirs</w:t>
+      </w:r>
+      <w:bookmarkEnd w:id="3"/>
+    </w:p>
+    <w:p>
+      <w:r>
+        <w:t>Pac-Man et donc le joueur ne sont pas impuissants face aux fantômes. Le joueur dispose de deux pouvoirs disponibles :</w:t>
+      </w:r>
+    </w:p>
+    <w:p>
+      <w:pPr>
+        <w:pStyle w:val="Paragraphedeliste"/>
+        <w:numPr>
+          <w:ilvl w:val="0"/>
+          <w:numId w:val="8"/>
+        </w:numPr>
+        <w:jc w:val="both"/>
+      </w:pPr>
+      <w:r>
+        <w:t>Le joueur peut manger des super-bonbons qui lui permet d’obtenir</w:t>
+      </w:r>
+      <w:r>
+        <w:t xml:space="preserve"> </w:t>
+      </w:r>
+      <w:r>
+        <w:t>une invincibilité face aux fantômes et la possibilité de les manger. Le joueur se déplace aussi plus rapidement et les fantômes plus lentement lors la période d’activité du pouvoir</w:t>
+      </w:r>
+      <w:r>
+        <w:t>.</w:t>
+      </w:r>
+    </w:p>
+    <w:p>
+      <w:pPr>
+        <w:pStyle w:val="Paragraphedeliste"/>
+        <w:numPr>
+          <w:ilvl w:val="0"/>
+          <w:numId w:val="8"/>
+        </w:numPr>
+        <w:jc w:val="both"/>
+      </w:pPr>
+      <w:r>
+        <w:t>Le joueur dispose de deux touches pour activer (touche A) /désactiver (touche E) la possibilité de manger les bonbons et les super-bonbons. C</w:t>
+      </w:r>
+      <w:r>
+        <w:t xml:space="preserve">ela peut s’avérer stratégique lorsqu’on parle des super-bonbons. En effet si un joueur mange un super-bonbon alors qu’aucun fantôme n’est dans les parages, alors </w:t>
+      </w:r>
+      <w:r>
+        <w:t xml:space="preserve">il ne récolte pas les bénéfices </w:t>
+      </w:r>
+      <w:r>
+        <w:t>du pouvoir</w:t>
+      </w:r>
+      <w:r>
+        <w:t>.</w:t>
+      </w:r>
+      <w:r>
+        <w:t xml:space="preserve"> </w:t>
+      </w:r>
+    </w:p>
+    <w:p>
+      <w:pPr>
+        <w:pStyle w:val="Titre2"/>
+      </w:pPr>
+      <w:bookmarkStart w:id="4" w:name="_Toc93494927"/>
+      <w:r>
+        <w:t>Niveau</w:t>
+      </w:r>
+      <w:bookmarkEnd w:id="4"/>
+    </w:p>
+    <w:p>
+      <w:r>
+        <w:t>Lorsque le joueur a mangé tous les bonbons et super-bonbons présents dans le labyrinthe alors le joueur arrive dans un nouveau labyrinthe rempli de succulents nouveaux bonbons et super-bonbons.</w:t>
+      </w:r>
+    </w:p>
+    <w:p>
+      <w:pPr>
+        <w:pStyle w:val="Titre2"/>
+      </w:pPr>
+      <w:bookmarkStart w:id="5" w:name="_Toc93494928"/>
+      <w:r>
+        <w:t>Les points</w:t>
+      </w:r>
+      <w:bookmarkEnd w:id="5"/>
+    </w:p>
+    <w:p>
+      <w:pPr>
+        <w:jc w:val="both"/>
+      </w:pPr>
+      <w:r>
+        <w:t>En mangeant des bonbons, des super-bonbons, des fantômes ou en augmentant de niveau, le joueur récolte des points. Le but est de faire un maximum de points pour être premier dans le classement.</w:t>
+      </w:r>
+    </w:p>
+    <w:p>
+      <w:pPr>
+        <w:ind w:firstLine="708"/>
+        <w:jc w:val="both"/>
+      </w:pPr>
+      <w:r>
+        <w:t>La grille de répartition des points est la suivante :</w:t>
+      </w:r>
+    </w:p>
+    <w:tbl>
+      <w:tblPr>
+        <w:tblStyle w:val="Tableausimple5"/>
+        <w:tblW w:w="0" w:type="auto"/>
+        <w:tblLook w:val="04A0" w:firstRow="1" w:lastRow="0" w:firstColumn="1" w:lastColumn="0" w:noHBand="0" w:noVBand="1"/>
+      </w:tblPr>
+      <w:tblGrid>
+        <w:gridCol w:w="1816"/>
+        <w:gridCol w:w="1867"/>
+        <w:gridCol w:w="1865"/>
+        <w:gridCol w:w="1909"/>
+        <w:gridCol w:w="1615"/>
+      </w:tblGrid>
+      <w:tr>
+        <w:trPr>
+          <w:cnfStyle w:val="100000000000" w:firstRow="1" w:lastRow="0" w:firstColumn="0" w:lastColumn="0" w:oddVBand="0" w:evenVBand="0" w:oddHBand="0" w:evenHBand="0" w:firstRowFirstColumn="0" w:firstRowLastColumn="0" w:lastRowFirstColumn="0" w:lastRowLastColumn="0"/>
+        </w:trPr>
+        <w:tc>
+          <w:tcPr>
+            <w:cnfStyle w:val="001000000100" w:firstRow="0" w:lastRow="0" w:firstColumn="1" w:lastColumn="0" w:oddVBand="0" w:evenVBand="0" w:oddHBand="0" w:evenHBand="0" w:firstRowFirstColumn="1" w:firstRowLastColumn="0" w:lastRowFirstColumn="0" w:lastRowLastColumn="0"/>
+            <w:tcW w:w="1816" w:type="dxa"/>
+          </w:tcPr>
+          <w:p>
+            <w:pPr>
+              <w:jc w:val="center"/>
+            </w:pPr>
+            <w:r>
+              <w:t>Objet</w:t>
+            </w:r>
+          </w:p>
+        </w:tc>
+        <w:tc>
+          <w:tcPr>
+            <w:tcW w:w="1867" w:type="dxa"/>
+          </w:tcPr>
+          <w:p>
+            <w:pPr>
+              <w:jc w:val="center"/>
+              <w:cnfStyle w:val="100000000000" w:firstRow="1" w:lastRow="0" w:firstColumn="0" w:lastColumn="0" w:oddVBand="0" w:evenVBand="0" w:oddHBand="0" w:evenHBand="0" w:firstRowFirstColumn="0" w:firstRowLastColumn="0" w:lastRowFirstColumn="0" w:lastRowLastColumn="0"/>
+            </w:pPr>
+            <w:r>
+              <w:t>Bonbon</w:t>
+            </w:r>
+          </w:p>
+        </w:tc>
+        <w:tc>
+          <w:tcPr>
+            <w:tcW w:w="1865" w:type="dxa"/>
+          </w:tcPr>
+          <w:p>
+            <w:pPr>
+              <w:jc w:val="center"/>
+              <w:cnfStyle w:val="100000000000" w:firstRow="1" w:lastRow="0" w:firstColumn="0" w:lastColumn="0" w:oddVBand="0" w:evenVBand="0" w:oddHBand="0" w:evenHBand="0" w:firstRowFirstColumn="0" w:firstRowLastColumn="0" w:lastRowFirstColumn="0" w:lastRowLastColumn="0"/>
+            </w:pPr>
+            <w:r>
+              <w:t>Super-bonbon</w:t>
+            </w:r>
+          </w:p>
+        </w:tc>
+        <w:tc>
+          <w:tcPr>
+            <w:tcW w:w="1909" w:type="dxa"/>
+          </w:tcPr>
+          <w:p>
+            <w:pPr>
+              <w:jc w:val="center"/>
+              <w:cnfStyle w:val="100000000000" w:firstRow="1" w:lastRow="0" w:firstColumn="0" w:lastColumn="0" w:oddVBand="0" w:evenVBand="0" w:oddHBand="0" w:evenHBand="0" w:firstRowFirstColumn="0" w:firstRowLastColumn="0" w:lastRowFirstColumn="0" w:lastRowLastColumn="0"/>
+            </w:pPr>
+            <w:r>
+              <w:t>Fantôme</w:t>
+            </w:r>
+          </w:p>
+        </w:tc>
+        <w:tc>
+          <w:tcPr>
+            <w:tcW w:w="1615" w:type="dxa"/>
+          </w:tcPr>
+          <w:p>
+            <w:pPr>
+              <w:jc w:val="center"/>
+              <w:cnfStyle w:val="100000000000" w:firstRow="1" w:lastRow="0" w:firstColumn="0" w:lastColumn="0" w:oddVBand="0" w:evenVBand="0" w:oddHBand="0" w:evenHBand="0" w:firstRowFirstColumn="0" w:firstRowLastColumn="0" w:lastRowFirstColumn="0" w:lastRowLastColumn="0"/>
+            </w:pPr>
+            <w:r>
+              <w:t>Niveau supérieur</w:t>
+            </w:r>
+          </w:p>
+        </w:tc>
+      </w:tr>
+      <w:tr>
+        <w:trPr>
+          <w:cnfStyle w:val="000000100000" w:firstRow="0" w:lastRow="0" w:firstColumn="0" w:lastColumn="0" w:oddVBand="0" w:evenVBand="0" w:oddHBand="1" w:evenHBand="0" w:firstRowFirstColumn="0" w:firstRowLastColumn="0" w:lastRowFirstColumn="0" w:lastRowLastColumn="0"/>
+        </w:trPr>
+        <w:tc>
+          <w:tcPr>
+            <w:cnfStyle w:val="001000000000" w:firstRow="0" w:lastRow="0" w:firstColumn="1" w:lastColumn="0" w:oddVBand="0" w:evenVBand="0" w:oddHBand="0" w:evenHBand="0" w:firstRowFirstColumn="0" w:firstRowLastColumn="0" w:lastRowFirstColumn="0" w:lastRowLastColumn="0"/>
+            <w:tcW w:w="1816" w:type="dxa"/>
+          </w:tcPr>
+          <w:p>
+            <w:pPr>
+              <w:jc w:val="center"/>
+            </w:pPr>
+            <w:r>
+              <w:t>Points</w:t>
+            </w:r>
+          </w:p>
+        </w:tc>
+        <w:tc>
+          <w:tcPr>
+            <w:tcW w:w="1867" w:type="dxa"/>
+          </w:tcPr>
+          <w:p>
+            <w:pPr>
+              <w:jc w:val="center"/>
+              <w:cnfStyle w:val="000000100000" w:firstRow="0" w:lastRow="0" w:firstColumn="0" w:lastColumn="0" w:oddVBand="0" w:evenVBand="0" w:oddHBand="1" w:evenHBand="0" w:firstRowFirstColumn="0" w:firstRowLastColumn="0" w:lastRowFirstColumn="0" w:lastRowLastColumn="0"/>
+            </w:pPr>
+            <w:r>
+              <w:t>10</w:t>
+            </w:r>
+          </w:p>
+        </w:tc>
+        <w:tc>
+          <w:tcPr>
+            <w:tcW w:w="1865" w:type="dxa"/>
+          </w:tcPr>
+          <w:p>
+            <w:pPr>
+              <w:jc w:val="center"/>
+              <w:cnfStyle w:val="000000100000" w:firstRow="0" w:lastRow="0" w:firstColumn="0" w:lastColumn="0" w:oddVBand="0" w:evenVBand="0" w:oddHBand="1" w:evenHBand="0" w:firstRowFirstColumn="0" w:firstRowLastColumn="0" w:lastRowFirstColumn="0" w:lastRowLastColumn="0"/>
+            </w:pPr>
+            <w:r>
+              <w:t>20</w:t>
+            </w:r>
+          </w:p>
+        </w:tc>
+        <w:tc>
+          <w:tcPr>
+            <w:tcW w:w="1909" w:type="dxa"/>
+          </w:tcPr>
+          <w:p>
+            <w:pPr>
+              <w:jc w:val="center"/>
+              <w:cnfStyle w:val="000000100000" w:firstRow="0" w:lastRow="0" w:firstColumn="0" w:lastColumn="0" w:oddVBand="0" w:evenVBand="0" w:oddHBand="1" w:evenHBand="0" w:firstRowFirstColumn="0" w:firstRowLastColumn="0" w:lastRowFirstColumn="0" w:lastRowLastColumn="0"/>
+            </w:pPr>
+            <w:r>
+              <w:t>100</w:t>
+            </w:r>
+          </w:p>
+        </w:tc>
+        <w:tc>
+          <w:tcPr>
+            <w:tcW w:w="1615" w:type="dxa"/>
+          </w:tcPr>
+          <w:p>
+            <w:pPr>
+              <w:jc w:val="center"/>
+              <w:cnfStyle w:val="000000100000" w:firstRow="0" w:lastRow="0" w:firstColumn="0" w:lastColumn="0" w:oddVBand="0" w:evenVBand="0" w:oddHBand="1" w:evenHBand="0" w:firstRowFirstColumn="0" w:firstRowLastColumn="0" w:lastRowFirstColumn="0" w:lastRowLastColumn="0"/>
+            </w:pPr>
+            <w:r>
+              <w:t>1000</w:t>
+            </w:r>
+          </w:p>
+        </w:tc>
+      </w:tr>
+    </w:tbl>
+    <w:p>
+      <w:pPr>
+        <w:jc w:val="both"/>
+      </w:pPr>
     </w:p>
     <w:sectPr>
+      <w:headerReference w:type="default" r:id="rId8"/>
+      <w:footerReference w:type="default" r:id="rId9"/>
       <w:pgSz w:w="11906" w:h="16838"/>
       <w:pgMar w:top="1417" w:right="1417" w:bottom="1417" w:left="1417" w:header="708" w:footer="708" w:gutter="0"/>
       <w:cols w:space="708"/>
@@ -130,9 +998,1267 @@
 </w:document>
 </file>
 
+<file path=word/endnotes.xml><?xml version="1.0" encoding="utf-8"?>
+<w:endnotes xmlns:wpc="http://schemas.microsoft.com/office/word/2010/wordprocessingCanvas" xmlns:cx="http://schemas.microsoft.com/office/drawing/2014/chartex" xmlns:cx1="http://schemas.microsoft.com/office/drawing/2015/9/8/chartex" xmlns:cx2="http://schemas.microsoft.com/office/drawing/2015/10/21/chartex" xmlns:cx3="http://schemas.microsoft.com/office/drawing/2016/5/9/chartex" xmlns:cx4="http://schemas.microsoft.com/office/drawing/2016/5/10/chartex" xmlns:cx5="http://schemas.microsoft.com/office/drawing/2016/5/11/chartex" xmlns:cx6="http://schemas.microsoft.com/office/drawing/2016/5/12/chartex" xmlns:cx7="http://schemas.microsoft.com/office/drawing/2016/5/13/chartex" xmlns:cx8="http://schemas.microsoft.com/office/drawing/2016/5/14/chartex" xmlns:mc="http://schemas.openxmlformats.org/markup-compatibility/2006" xmlns:aink="http://schemas.microsoft.com/office/drawing/2016/ink" xmlns:am3d="http://schemas.microsoft.com/office/drawing/2017/model3d" xmlns:o="urn:schemas-microsoft-com:office:office" xmlns:r="http://schemas.openxmlformats.org/officeDocument/2006/relationships" xmlns:m="http://schemas.openxmlformats.org/officeDocument/2006/math" xmlns:v="urn:schemas-microsoft-com:vml" xmlns:wp14="http://schemas.microsoft.com/office/word/2010/wordprocessingDrawing" xmlns:wp="http://schemas.openxmlformats.org/drawingml/2006/wordprocessingDrawing" xmlns:w10="urn:schemas-microsoft-com:office:word" xmlns:w="http://schemas.openxmlformats.org/wordprocessingml/2006/main" xmlns:w14="http://schemas.microsoft.com/office/word/2010/wordml" xmlns:w15="http://schemas.microsoft.com/office/word/2012/wordml" xmlns:w16cex="http://schemas.microsoft.com/office/word/2018/wordml/cex" xmlns:w16cid="http://schemas.microsoft.com/office/word/2016/wordml/cid" xmlns:w16="http://schemas.microsoft.com/office/word/2018/wordml" xmlns:w16sdtdh="http://schemas.microsoft.com/office/word/2020/wordml/sdtdatahash" xmlns:w16se="http://schemas.microsoft.com/office/word/2015/wordml/symex" xmlns:wpg="http://schemas.microsoft.com/office/word/2010/wordprocessingGroup" xmlns:wpi="http://schemas.microsoft.com/office/word/2010/wordprocessingInk" xmlns:wne="http://schemas.microsoft.com/office/word/2006/wordml" xmlns:wps="http://schemas.microsoft.com/office/word/2010/wordprocessingShape" mc:Ignorable="w14 w15 w16se w16cid w16 w16cex w16sdtdh wp14">
+  <w:endnote w:type="separator" w:id="-1">
+    <w:p>
+      <w:pPr>
+        <w:spacing w:after="0" w:line="240" w:lineRule="auto"/>
+      </w:pPr>
+      <w:r>
+        <w:separator/>
+      </w:r>
+    </w:p>
+  </w:endnote>
+  <w:endnote w:type="continuationSeparator" w:id="0">
+    <w:p>
+      <w:pPr>
+        <w:spacing w:after="0" w:line="240" w:lineRule="auto"/>
+      </w:pPr>
+      <w:r>
+        <w:continuationSeparator/>
+      </w:r>
+    </w:p>
+  </w:endnote>
+</w:endnotes>
+</file>
+
+<file path=word/footer1.xml><?xml version="1.0" encoding="utf-8"?>
+<w:ftr xmlns:wpc="http://schemas.microsoft.com/office/word/2010/wordprocessingCanvas" xmlns:cx="http://schemas.microsoft.com/office/drawing/2014/chartex" xmlns:cx1="http://schemas.microsoft.com/office/drawing/2015/9/8/chartex" xmlns:cx2="http://schemas.microsoft.com/office/drawing/2015/10/21/chartex" xmlns:cx3="http://schemas.microsoft.com/office/drawing/2016/5/9/chartex" xmlns:cx4="http://schemas.microsoft.com/office/drawing/2016/5/10/chartex" xmlns:cx5="http://schemas.microsoft.com/office/drawing/2016/5/11/chartex" xmlns:cx6="http://schemas.microsoft.com/office/drawing/2016/5/12/chartex" xmlns:cx7="http://schemas.microsoft.com/office/drawing/2016/5/13/chartex" xmlns:cx8="http://schemas.microsoft.com/office/drawing/2016/5/14/chartex" xmlns:mc="http://schemas.openxmlformats.org/markup-compatibility/2006" xmlns:aink="http://schemas.microsoft.com/office/drawing/2016/ink" xmlns:am3d="http://schemas.microsoft.com/office/drawing/2017/model3d" xmlns:o="urn:schemas-microsoft-com:office:office" xmlns:r="http://schemas.openxmlformats.org/officeDocument/2006/relationships" xmlns:m="http://schemas.openxmlformats.org/officeDocument/2006/math" xmlns:v="urn:schemas-microsoft-com:vml" xmlns:wp14="http://schemas.microsoft.com/office/word/2010/wordprocessingDrawing" xmlns:wp="http://schemas.openxmlformats.org/drawingml/2006/wordprocessingDrawing" xmlns:w10="urn:schemas-microsoft-com:office:word" xmlns:w="http://schemas.openxmlformats.org/wordprocessingml/2006/main" xmlns:w14="http://schemas.microsoft.com/office/word/2010/wordml" xmlns:w15="http://schemas.microsoft.com/office/word/2012/wordml" xmlns:w16cex="http://schemas.microsoft.com/office/word/2018/wordml/cex" xmlns:w16cid="http://schemas.microsoft.com/office/word/2016/wordml/cid" xmlns:w16="http://schemas.microsoft.com/office/word/2018/wordml" xmlns:w16sdtdh="http://schemas.microsoft.com/office/word/2020/wordml/sdtdatahash" xmlns:w16se="http://schemas.microsoft.com/office/word/2015/wordml/symex" xmlns:wpg="http://schemas.microsoft.com/office/word/2010/wordprocessingGroup" xmlns:wpi="http://schemas.microsoft.com/office/word/2010/wordprocessingInk" xmlns:wne="http://schemas.microsoft.com/office/word/2006/wordml" xmlns:wps="http://schemas.microsoft.com/office/word/2010/wordprocessingShape" mc:Ignorable="w14 w15 w16se w16cid w16 w16cex w16sdtdh wp14">
+  <w:sdt>
+    <w:sdtPr>
+      <w:id w:val="2037929298"/>
+      <w:docPartObj>
+        <w:docPartGallery w:val="Page Numbers (Bottom of Page)"/>
+        <w:docPartUnique/>
+      </w:docPartObj>
+    </w:sdtPr>
+    <w:sdtContent>
+      <w:sdt>
+        <w:sdtPr>
+          <w:id w:val="1728636285"/>
+          <w:docPartObj>
+            <w:docPartGallery w:val="Page Numbers (Top of Page)"/>
+            <w:docPartUnique/>
+          </w:docPartObj>
+        </w:sdtPr>
+        <w:sdtContent>
+          <w:p>
+            <w:pPr>
+              <w:pStyle w:val="Pieddepage"/>
+              <w:jc w:val="center"/>
+            </w:pPr>
+            <w:r>
+              <w:t xml:space="preserve">Page </w:t>
+            </w:r>
+            <w:r>
+              <w:rPr>
+                <w:b/>
+                <w:bCs/>
+                <w:sz w:val="24"/>
+                <w:szCs w:val="24"/>
+              </w:rPr>
+              <w:fldChar w:fldCharType="begin"/>
+            </w:r>
+            <w:r>
+              <w:rPr>
+                <w:b/>
+                <w:bCs/>
+              </w:rPr>
+              <w:instrText>PAGE</w:instrText>
+            </w:r>
+            <w:r>
+              <w:rPr>
+                <w:b/>
+                <w:bCs/>
+                <w:sz w:val="24"/>
+                <w:szCs w:val="24"/>
+              </w:rPr>
+              <w:fldChar w:fldCharType="separate"/>
+            </w:r>
+            <w:r>
+              <w:rPr>
+                <w:b/>
+                <w:bCs/>
+              </w:rPr>
+              <w:t>2</w:t>
+            </w:r>
+            <w:r>
+              <w:rPr>
+                <w:b/>
+                <w:bCs/>
+                <w:sz w:val="24"/>
+                <w:szCs w:val="24"/>
+              </w:rPr>
+              <w:fldChar w:fldCharType="end"/>
+            </w:r>
+            <w:r>
+              <w:t xml:space="preserve"> sur </w:t>
+            </w:r>
+            <w:r>
+              <w:rPr>
+                <w:b/>
+                <w:bCs/>
+                <w:sz w:val="24"/>
+                <w:szCs w:val="24"/>
+              </w:rPr>
+              <w:fldChar w:fldCharType="begin"/>
+            </w:r>
+            <w:r>
+              <w:rPr>
+                <w:b/>
+                <w:bCs/>
+              </w:rPr>
+              <w:instrText>NUMPAGES</w:instrText>
+            </w:r>
+            <w:r>
+              <w:rPr>
+                <w:b/>
+                <w:bCs/>
+                <w:sz w:val="24"/>
+                <w:szCs w:val="24"/>
+              </w:rPr>
+              <w:fldChar w:fldCharType="separate"/>
+            </w:r>
+            <w:r>
+              <w:rPr>
+                <w:b/>
+                <w:bCs/>
+              </w:rPr>
+              <w:t>2</w:t>
+            </w:r>
+            <w:r>
+              <w:rPr>
+                <w:b/>
+                <w:bCs/>
+                <w:sz w:val="24"/>
+                <w:szCs w:val="24"/>
+              </w:rPr>
+              <w:fldChar w:fldCharType="end"/>
+            </w:r>
+          </w:p>
+        </w:sdtContent>
+      </w:sdt>
+    </w:sdtContent>
+  </w:sdt>
+  <w:p>
+    <w:pPr>
+      <w:pStyle w:val="Pieddepage"/>
+    </w:pPr>
+  </w:p>
+</w:ftr>
+</file>
+
+<file path=word/footnotes.xml><?xml version="1.0" encoding="utf-8"?>
+<w:footnotes xmlns:wpc="http://schemas.microsoft.com/office/word/2010/wordprocessingCanvas" xmlns:cx="http://schemas.microsoft.com/office/drawing/2014/chartex" xmlns:cx1="http://schemas.microsoft.com/office/drawing/2015/9/8/chartex" xmlns:cx2="http://schemas.microsoft.com/office/drawing/2015/10/21/chartex" xmlns:cx3="http://schemas.microsoft.com/office/drawing/2016/5/9/chartex" xmlns:cx4="http://schemas.microsoft.com/office/drawing/2016/5/10/chartex" xmlns:cx5="http://schemas.microsoft.com/office/drawing/2016/5/11/chartex" xmlns:cx6="http://schemas.microsoft.com/office/drawing/2016/5/12/chartex" xmlns:cx7="http://schemas.microsoft.com/office/drawing/2016/5/13/chartex" xmlns:cx8="http://schemas.microsoft.com/office/drawing/2016/5/14/chartex" xmlns:mc="http://schemas.openxmlformats.org/markup-compatibility/2006" xmlns:aink="http://schemas.microsoft.com/office/drawing/2016/ink" xmlns:am3d="http://schemas.microsoft.com/office/drawing/2017/model3d" xmlns:o="urn:schemas-microsoft-com:office:office" xmlns:r="http://schemas.openxmlformats.org/officeDocument/2006/relationships" xmlns:m="http://schemas.openxmlformats.org/officeDocument/2006/math" xmlns:v="urn:schemas-microsoft-com:vml" xmlns:wp14="http://schemas.microsoft.com/office/word/2010/wordprocessingDrawing" xmlns:wp="http://schemas.openxmlformats.org/drawingml/2006/wordprocessingDrawing" xmlns:w10="urn:schemas-microsoft-com:office:word" xmlns:w="http://schemas.openxmlformats.org/wordprocessingml/2006/main" xmlns:w14="http://schemas.microsoft.com/office/word/2010/wordml" xmlns:w15="http://schemas.microsoft.com/office/word/2012/wordml" xmlns:w16cex="http://schemas.microsoft.com/office/word/2018/wordml/cex" xmlns:w16cid="http://schemas.microsoft.com/office/word/2016/wordml/cid" xmlns:w16="http://schemas.microsoft.com/office/word/2018/wordml" xmlns:w16sdtdh="http://schemas.microsoft.com/office/word/2020/wordml/sdtdatahash" xmlns:w16se="http://schemas.microsoft.com/office/word/2015/wordml/symex" xmlns:wpg="http://schemas.microsoft.com/office/word/2010/wordprocessingGroup" xmlns:wpi="http://schemas.microsoft.com/office/word/2010/wordprocessingInk" xmlns:wne="http://schemas.microsoft.com/office/word/2006/wordml" xmlns:wps="http://schemas.microsoft.com/office/word/2010/wordprocessingShape" mc:Ignorable="w14 w15 w16se w16cid w16 w16cex w16sdtdh wp14">
+  <w:footnote w:type="separator" w:id="-1">
+    <w:p>
+      <w:pPr>
+        <w:spacing w:after="0" w:line="240" w:lineRule="auto"/>
+      </w:pPr>
+      <w:r>
+        <w:separator/>
+      </w:r>
+    </w:p>
+  </w:footnote>
+  <w:footnote w:type="continuationSeparator" w:id="0">
+    <w:p>
+      <w:pPr>
+        <w:spacing w:after="0" w:line="240" w:lineRule="auto"/>
+      </w:pPr>
+      <w:r>
+        <w:continuationSeparator/>
+      </w:r>
+    </w:p>
+  </w:footnote>
+</w:footnotes>
+</file>
+
+<file path=word/header1.xml><?xml version="1.0" encoding="utf-8"?>
+<w:hdr xmlns:wpc="http://schemas.microsoft.com/office/word/2010/wordprocessingCanvas" xmlns:cx="http://schemas.microsoft.com/office/drawing/2014/chartex" xmlns:cx1="http://schemas.microsoft.com/office/drawing/2015/9/8/chartex" xmlns:cx2="http://schemas.microsoft.com/office/drawing/2015/10/21/chartex" xmlns:cx3="http://schemas.microsoft.com/office/drawing/2016/5/9/chartex" xmlns:cx4="http://schemas.microsoft.com/office/drawing/2016/5/10/chartex" xmlns:cx5="http://schemas.microsoft.com/office/drawing/2016/5/11/chartex" xmlns:cx6="http://schemas.microsoft.com/office/drawing/2016/5/12/chartex" xmlns:cx7="http://schemas.microsoft.com/office/drawing/2016/5/13/chartex" xmlns:cx8="http://schemas.microsoft.com/office/drawing/2016/5/14/chartex" xmlns:mc="http://schemas.openxmlformats.org/markup-compatibility/2006" xmlns:aink="http://schemas.microsoft.com/office/drawing/2016/ink" xmlns:am3d="http://schemas.microsoft.com/office/drawing/2017/model3d" xmlns:o="urn:schemas-microsoft-com:office:office" xmlns:r="http://schemas.openxmlformats.org/officeDocument/2006/relationships" xmlns:m="http://schemas.openxmlformats.org/officeDocument/2006/math" xmlns:v="urn:schemas-microsoft-com:vml" xmlns:wp14="http://schemas.microsoft.com/office/word/2010/wordprocessingDrawing" xmlns:wp="http://schemas.openxmlformats.org/drawingml/2006/wordprocessingDrawing" xmlns:w10="urn:schemas-microsoft-com:office:word" xmlns:w="http://schemas.openxmlformats.org/wordprocessingml/2006/main" xmlns:w14="http://schemas.microsoft.com/office/word/2010/wordml" xmlns:w15="http://schemas.microsoft.com/office/word/2012/wordml" xmlns:w16cex="http://schemas.microsoft.com/office/word/2018/wordml/cex" xmlns:w16cid="http://schemas.microsoft.com/office/word/2016/wordml/cid" xmlns:w16="http://schemas.microsoft.com/office/word/2018/wordml" xmlns:w16sdtdh="http://schemas.microsoft.com/office/word/2020/wordml/sdtdatahash" xmlns:w16se="http://schemas.microsoft.com/office/word/2015/wordml/symex" xmlns:wpg="http://schemas.microsoft.com/office/word/2010/wordprocessingGroup" xmlns:wpi="http://schemas.microsoft.com/office/word/2010/wordprocessingInk" xmlns:wne="http://schemas.microsoft.com/office/word/2006/wordml" xmlns:wps="http://schemas.microsoft.com/office/word/2010/wordprocessingShape" mc:Ignorable="w14 w15 w16se w16cid w16 w16cex w16sdtdh wp14">
+  <w:p>
+    <w:pPr>
+      <w:pStyle w:val="En-tte"/>
+    </w:pPr>
+    <w:r>
+      <w:rPr>
+        <w:noProof/>
+      </w:rPr>
+      <mc:AlternateContent>
+        <mc:Choice Requires="wps">
+          <w:drawing>
+            <wp:anchor distT="0" distB="0" distL="114300" distR="114300" simplePos="0" relativeHeight="251662336" behindDoc="0" locked="0" layoutInCell="0" allowOverlap="1" wp14:anchorId="4D4581FF" wp14:editId="0E8D2317">
+              <wp:simplePos x="0" y="0"/>
+              <wp:positionH relativeFrom="margin">
+                <wp:posOffset>0</wp:posOffset>
+              </wp:positionH>
+              <wp:positionV relativeFrom="topMargin">
+                <wp:posOffset>361950</wp:posOffset>
+              </wp:positionV>
+              <wp:extent cx="5943600" cy="170815"/>
+              <wp:effectExtent l="0" t="0" r="0" b="635"/>
+              <wp:wrapNone/>
+              <wp:docPr id="1" name="Zone de texte 1"/>
+              <wp:cNvGraphicFramePr>
+                <a:graphicFrameLocks xmlns:a="http://schemas.openxmlformats.org/drawingml/2006/main"/>
+              </wp:cNvGraphicFramePr>
+              <a:graphic xmlns:a="http://schemas.openxmlformats.org/drawingml/2006/main">
+                <a:graphicData uri="http://schemas.microsoft.com/office/word/2010/wordprocessingShape">
+                  <wps:wsp>
+                    <wps:cNvSpPr txBox="1">
+                      <a:spLocks noChangeArrowheads="1"/>
+                    </wps:cNvSpPr>
+                    <wps:spPr bwMode="auto">
+                      <a:xfrm>
+                        <a:off x="0" y="0"/>
+                        <a:ext cx="5943600" cy="170815"/>
+                      </a:xfrm>
+                      <a:prstGeom prst="rect">
+                        <a:avLst/>
+                      </a:prstGeom>
+                      <a:noFill/>
+                      <a:ln>
+                        <a:noFill/>
+                      </a:ln>
+                      <a:extLst>
+                        <a:ext uri="{909E8E84-426E-40DD-AFC4-6F175D3DCCD1}">
+                          <a14:hiddenFill xmlns:a14="http://schemas.microsoft.com/office/drawing/2010/main">
+                            <a:solidFill>
+                              <a:srgbClr val="FFFFFF"/>
+                            </a:solidFill>
+                          </a14:hiddenFill>
+                        </a:ext>
+                        <a:ext uri="{91240B29-F687-4F45-9708-019B960494DF}">
+                          <a14:hiddenLine xmlns:a14="http://schemas.microsoft.com/office/drawing/2010/main" w="9525">
+                            <a:solidFill>
+                              <a:srgbClr val="000000"/>
+                            </a:solidFill>
+                            <a:miter lim="800000"/>
+                            <a:headEnd/>
+                            <a:tailEnd/>
+                          </a14:hiddenLine>
+                        </a:ext>
+                      </a:extLst>
+                    </wps:spPr>
+                    <wps:txbx>
+                      <w:txbxContent>
+                        <w:sdt>
+                          <w:sdtPr>
+                            <w:alias w:val="Titre"/>
+                            <w:id w:val="467400396"/>
+                            <w:dataBinding w:prefixMappings="xmlns:ns0='http://schemas.openxmlformats.org/package/2006/metadata/core-properties' xmlns:ns1='http://purl.org/dc/elements/1.1/'" w:xpath="/ns0:coreProperties[1]/ns1:title[1]" w:storeItemID="{6C3C8BC8-F283-45AE-878A-BAB7291924A1}"/>
+                            <w:text/>
+                          </w:sdtPr>
+                          <w:sdtContent>
+                            <w:p>
+                              <w:pPr>
+                                <w:spacing w:after="0" w:line="240" w:lineRule="auto"/>
+                                <w:jc w:val="right"/>
+                              </w:pPr>
+                              <w:r>
+                                <w:t>MARQUES Florent – LEPERON Faustin</w:t>
+                              </w:r>
+                            </w:p>
+                          </w:sdtContent>
+                        </w:sdt>
+                      </w:txbxContent>
+                    </wps:txbx>
+                    <wps:bodyPr rot="0" vert="horz" wrap="square" lIns="91440" tIns="0" rIns="91440" bIns="0" anchor="ctr" anchorCtr="0" upright="1">
+                      <a:spAutoFit/>
+                    </wps:bodyPr>
+                  </wps:wsp>
+                </a:graphicData>
+              </a:graphic>
+              <wp14:sizeRelH relativeFrom="margin">
+                <wp14:pctWidth>100000</wp14:pctWidth>
+              </wp14:sizeRelH>
+              <wp14:sizeRelV relativeFrom="page">
+                <wp14:pctHeight>0</wp14:pctHeight>
+              </wp14:sizeRelV>
+            </wp:anchor>
+          </w:drawing>
+        </mc:Choice>
+        <mc:Fallback>
+          <w:pict>
+            <v:shapetype w14:anchorId="4D4581FF" id="_x0000_t202" coordsize="21600,21600" o:spt="202" path="m,l,21600r21600,l21600,xe">
+              <v:stroke joinstyle="miter"/>
+              <v:path gradientshapeok="t" o:connecttype="rect"/>
+            </v:shapetype>
+            <v:shape id="Zone de texte 1" o:spid="_x0000_s1026" type="#_x0000_t202" style="position:absolute;margin-left:0;margin-top:28.5pt;width:468pt;height:13.45pt;z-index:251662336;visibility:visible;mso-wrap-style:square;mso-width-percent:1000;mso-height-percent:0;mso-wrap-distance-left:9pt;mso-wrap-distance-top:0;mso-wrap-distance-right:9pt;mso-wrap-distance-bottom:0;mso-position-horizontal:absolute;mso-position-horizontal-relative:margin;mso-position-vertical:absolute;mso-position-vertical-relative:top-margin-area;mso-width-percent:1000;mso-height-percent:0;mso-width-relative:margin;mso-height-relative:page;v-text-anchor:middle" o:gfxdata="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" o:allowincell="f" filled="f" stroked="f">
+              <v:textbox style="mso-fit-shape-to-text:t" inset=",0,,0">
+                <w:txbxContent>
+                  <w:sdt>
+                    <w:sdtPr>
+                      <w:alias w:val="Titre"/>
+                      <w:id w:val="467400396"/>
+                      <w:dataBinding w:prefixMappings="xmlns:ns0='http://schemas.openxmlformats.org/package/2006/metadata/core-properties' xmlns:ns1='http://purl.org/dc/elements/1.1/'" w:xpath="/ns0:coreProperties[1]/ns1:title[1]" w:storeItemID="{6C3C8BC8-F283-45AE-878A-BAB7291924A1}"/>
+                      <w:text/>
+                    </w:sdtPr>
+                    <w:sdtContent>
+                      <w:p>
+                        <w:pPr>
+                          <w:spacing w:after="0" w:line="240" w:lineRule="auto"/>
+                          <w:jc w:val="right"/>
+                        </w:pPr>
+                        <w:r>
+                          <w:t>MARQUES Florent – LEPERON Faustin</w:t>
+                        </w:r>
+                      </w:p>
+                    </w:sdtContent>
+                  </w:sdt>
+                </w:txbxContent>
+              </v:textbox>
+              <w10:wrap anchorx="margin" anchory="margin"/>
+            </v:shape>
+          </w:pict>
+        </mc:Fallback>
+      </mc:AlternateContent>
+    </w:r>
+    <w:r>
+      <w:rPr>
+        <w:noProof/>
+      </w:rPr>
+      <mc:AlternateContent>
+        <mc:Choice Requires="wps">
+          <w:drawing>
+            <wp:anchor distT="0" distB="0" distL="114300" distR="114300" simplePos="0" relativeHeight="251660288" behindDoc="0" locked="0" layoutInCell="0" allowOverlap="1" wp14:anchorId="1EDAE0E0" wp14:editId="4DF1AC7E">
+              <wp:simplePos x="0" y="0"/>
+              <wp:positionH relativeFrom="margin">
+                <wp:align>left</wp:align>
+              </wp:positionH>
+              <wp:positionV relativeFrom="topMargin">
+                <wp:align>center</wp:align>
+              </wp:positionV>
+              <wp:extent cx="5943600" cy="170815"/>
+              <wp:effectExtent l="0" t="0" r="0" b="1905"/>
+              <wp:wrapNone/>
+              <wp:docPr id="218" name="Zone de texte 218"/>
+              <wp:cNvGraphicFramePr>
+                <a:graphicFrameLocks xmlns:a="http://schemas.openxmlformats.org/drawingml/2006/main"/>
+              </wp:cNvGraphicFramePr>
+              <a:graphic xmlns:a="http://schemas.openxmlformats.org/drawingml/2006/main">
+                <a:graphicData uri="http://schemas.microsoft.com/office/word/2010/wordprocessingShape">
+                  <wps:wsp>
+                    <wps:cNvSpPr txBox="1">
+                      <a:spLocks noChangeArrowheads="1"/>
+                    </wps:cNvSpPr>
+                    <wps:spPr bwMode="auto">
+                      <a:xfrm>
+                        <a:off x="0" y="0"/>
+                        <a:ext cx="5943600" cy="170815"/>
+                      </a:xfrm>
+                      <a:prstGeom prst="rect">
+                        <a:avLst/>
+                      </a:prstGeom>
+                      <a:noFill/>
+                      <a:ln>
+                        <a:noFill/>
+                      </a:ln>
+                      <a:extLst>
+                        <a:ext uri="{909E8E84-426E-40DD-AFC4-6F175D3DCCD1}">
+                          <a14:hiddenFill xmlns:a14="http://schemas.microsoft.com/office/drawing/2010/main">
+                            <a:solidFill>
+                              <a:srgbClr val="FFFFFF"/>
+                            </a:solidFill>
+                          </a14:hiddenFill>
+                        </a:ext>
+                        <a:ext uri="{91240B29-F687-4F45-9708-019B960494DF}">
+                          <a14:hiddenLine xmlns:a14="http://schemas.microsoft.com/office/drawing/2010/main" w="9525">
+                            <a:solidFill>
+                              <a:srgbClr val="000000"/>
+                            </a:solidFill>
+                            <a:miter lim="800000"/>
+                            <a:headEnd/>
+                            <a:tailEnd/>
+                          </a14:hiddenLine>
+                        </a:ext>
+                      </a:extLst>
+                    </wps:spPr>
+                    <wps:txbx>
+                      <w:txbxContent>
+                        <w:sdt>
+                          <w:sdtPr>
+                            <w:alias w:val="Titre"/>
+                            <w:id w:val="78679243"/>
+                            <w:dataBinding w:prefixMappings="xmlns:ns0='http://schemas.openxmlformats.org/package/2006/metadata/core-properties' xmlns:ns1='http://purl.org/dc/elements/1.1/'" w:xpath="/ns0:coreProperties[1]/ns1:title[1]" w:storeItemID="{6C3C8BC8-F283-45AE-878A-BAB7291924A1}"/>
+                            <w:text/>
+                          </w:sdtPr>
+                          <w:sdtContent>
+                            <w:p>
+                              <w:pPr>
+                                <w:spacing w:after="0" w:line="240" w:lineRule="auto"/>
+                              </w:pPr>
+                              <w:r>
+                                <w:t>Contexte</w:t>
+                              </w:r>
+                            </w:p>
+                          </w:sdtContent>
+                        </w:sdt>
+                      </w:txbxContent>
+                    </wps:txbx>
+                    <wps:bodyPr rot="0" vert="horz" wrap="square" lIns="91440" tIns="0" rIns="91440" bIns="0" anchor="ctr" anchorCtr="0" upright="1">
+                      <a:spAutoFit/>
+                    </wps:bodyPr>
+                  </wps:wsp>
+                </a:graphicData>
+              </a:graphic>
+              <wp14:sizeRelH relativeFrom="margin">
+                <wp14:pctWidth>100000</wp14:pctWidth>
+              </wp14:sizeRelH>
+              <wp14:sizeRelV relativeFrom="page">
+                <wp14:pctHeight>0</wp14:pctHeight>
+              </wp14:sizeRelV>
+            </wp:anchor>
+          </w:drawing>
+        </mc:Choice>
+        <mc:Fallback>
+          <w:pict>
+            <v:shape w14:anchorId="1EDAE0E0" id="Zone de texte 218" o:spid="_x0000_s1027" type="#_x0000_t202" style="position:absolute;margin-left:0;margin-top:0;width:468pt;height:13.45pt;z-index:251660288;visibility:visible;mso-wrap-style:square;mso-width-percent:1000;mso-height-percent:0;mso-wrap-distance-left:9pt;mso-wrap-distance-top:0;mso-wrap-distance-right:9pt;mso-wrap-distance-bottom:0;mso-position-horizontal:left;mso-position-horizontal-relative:margin;mso-position-vertical:center;mso-position-vertical-relative:top-margin-area;mso-width-percent:1000;mso-height-percent:0;mso-width-relative:margin;mso-height-relative:page;v-text-anchor:middle" o:gfxdata="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" o:allowincell="f" filled="f" stroked="f">
+              <v:textbox style="mso-fit-shape-to-text:t" inset=",0,,0">
+                <w:txbxContent>
+                  <w:sdt>
+                    <w:sdtPr>
+                      <w:alias w:val="Titre"/>
+                      <w:id w:val="78679243"/>
+                      <w:dataBinding w:prefixMappings="xmlns:ns0='http://schemas.openxmlformats.org/package/2006/metadata/core-properties' xmlns:ns1='http://purl.org/dc/elements/1.1/'" w:xpath="/ns0:coreProperties[1]/ns1:title[1]" w:storeItemID="{6C3C8BC8-F283-45AE-878A-BAB7291924A1}"/>
+                      <w:text/>
+                    </w:sdtPr>
+                    <w:sdtContent>
+                      <w:p>
+                        <w:pPr>
+                          <w:spacing w:after="0" w:line="240" w:lineRule="auto"/>
+                        </w:pPr>
+                        <w:r>
+                          <w:t>Contexte</w:t>
+                        </w:r>
+                      </w:p>
+                    </w:sdtContent>
+                  </w:sdt>
+                </w:txbxContent>
+              </v:textbox>
+              <w10:wrap anchorx="margin" anchory="margin"/>
+            </v:shape>
+          </w:pict>
+        </mc:Fallback>
+      </mc:AlternateContent>
+    </w:r>
+    <w:r>
+      <w:rPr>
+        <w:noProof/>
+      </w:rPr>
+      <mc:AlternateContent>
+        <mc:Choice Requires="wps">
+          <w:drawing>
+            <wp:anchor distT="0" distB="0" distL="114300" distR="114300" simplePos="0" relativeHeight="251659264" behindDoc="0" locked="0" layoutInCell="0" allowOverlap="1" wp14:anchorId="4B7343AD" wp14:editId="1FF81EE3">
+              <wp:simplePos x="0" y="0"/>
+              <wp:positionH relativeFrom="page">
+                <wp:align>left</wp:align>
+              </wp:positionH>
+              <wp:positionV relativeFrom="topMargin">
+                <wp:align>center</wp:align>
+              </wp:positionV>
+              <wp:extent cx="914400" cy="170815"/>
+              <wp:effectExtent l="0" t="0" r="0" b="635"/>
+              <wp:wrapNone/>
+              <wp:docPr id="219" name="Zone de texte 219"/>
+              <wp:cNvGraphicFramePr>
+                <a:graphicFrameLocks xmlns:a="http://schemas.openxmlformats.org/drawingml/2006/main"/>
+              </wp:cNvGraphicFramePr>
+              <a:graphic xmlns:a="http://schemas.openxmlformats.org/drawingml/2006/main">
+                <a:graphicData uri="http://schemas.microsoft.com/office/word/2010/wordprocessingShape">
+                  <wps:wsp>
+                    <wps:cNvSpPr txBox="1">
+                      <a:spLocks noChangeArrowheads="1"/>
+                    </wps:cNvSpPr>
+                    <wps:spPr bwMode="auto">
+                      <a:xfrm>
+                        <a:off x="0" y="0"/>
+                        <a:ext cx="914400" cy="170815"/>
+                      </a:xfrm>
+                      <a:prstGeom prst="rect">
+                        <a:avLst/>
+                      </a:prstGeom>
+                      <a:solidFill>
+                        <a:schemeClr val="accent6">
+                          <a:lumMod val="60000"/>
+                          <a:lumOff val="40000"/>
+                        </a:schemeClr>
+                      </a:solidFill>
+                      <a:ln>
+                        <a:noFill/>
+                      </a:ln>
+                    </wps:spPr>
+                    <wps:txbx>
+                      <w:txbxContent>
+                        <w:p>
+                          <w:pPr>
+                            <w:spacing w:after="0" w:line="240" w:lineRule="auto"/>
+                            <w:jc w:val="right"/>
+                            <w:rPr>
+                              <w:color w:val="FFFFFF" w:themeColor="background1"/>
+                            </w:rPr>
+                          </w:pPr>
+                          <w:r>
+                            <w:fldChar w:fldCharType="begin"/>
+                          </w:r>
+                          <w:r>
+                            <w:instrText>PAGE   \* MERGEFORMAT</w:instrText>
+                          </w:r>
+                          <w:r>
+                            <w:fldChar w:fldCharType="separate"/>
+                          </w:r>
+                          <w:r>
+                            <w:rPr>
+                              <w:color w:val="FFFFFF" w:themeColor="background1"/>
+                            </w:rPr>
+                            <w:t>2</w:t>
+                          </w:r>
+                          <w:r>
+                            <w:rPr>
+                              <w:color w:val="FFFFFF" w:themeColor="background1"/>
+                            </w:rPr>
+                            <w:fldChar w:fldCharType="end"/>
+                          </w:r>
+                        </w:p>
+                      </w:txbxContent>
+                    </wps:txbx>
+                    <wps:bodyPr rot="0" vert="horz" wrap="square" lIns="91440" tIns="0" rIns="91440" bIns="0" anchor="ctr" anchorCtr="0" upright="1">
+                      <a:spAutoFit/>
+                    </wps:bodyPr>
+                  </wps:wsp>
+                </a:graphicData>
+              </a:graphic>
+              <wp14:sizeRelH relativeFrom="leftMargin">
+                <wp14:pctWidth>100000</wp14:pctWidth>
+              </wp14:sizeRelH>
+              <wp14:sizeRelV relativeFrom="page">
+                <wp14:pctHeight>0</wp14:pctHeight>
+              </wp14:sizeRelV>
+            </wp:anchor>
+          </w:drawing>
+        </mc:Choice>
+        <mc:Fallback>
+          <w:pict>
+            <v:shape w14:anchorId="4B7343AD" id="Zone de texte 219" o:spid="_x0000_s1028" type="#_x0000_t202" style="position:absolute;margin-left:0;margin-top:0;width:1in;height:13.45pt;z-index:251659264;visibility:visible;mso-wrap-style:square;mso-width-percent:1000;mso-height-percent:0;mso-wrap-distance-left:9pt;mso-wrap-distance-top:0;mso-wrap-distance-right:9pt;mso-wrap-distance-bottom:0;mso-position-horizontal:left;mso-position-horizontal-relative:page;mso-position-vertical:center;mso-position-vertical-relative:top-margin-area;mso-width-percent:1000;mso-height-percent:0;mso-width-relative:left-margin-area;mso-height-relative:page;v-text-anchor:middle" o:gfxdata="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" o:allowincell="f" fillcolor="#a8d08d [1945]" stroked="f">
+              <v:textbox style="mso-fit-shape-to-text:t" inset=",0,,0">
+                <w:txbxContent>
+                  <w:p>
+                    <w:pPr>
+                      <w:spacing w:after="0" w:line="240" w:lineRule="auto"/>
+                      <w:jc w:val="right"/>
+                      <w:rPr>
+                        <w:color w:val="FFFFFF" w:themeColor="background1"/>
+                      </w:rPr>
+                    </w:pPr>
+                    <w:r>
+                      <w:fldChar w:fldCharType="begin"/>
+                    </w:r>
+                    <w:r>
+                      <w:instrText>PAGE   \* MERGEFORMAT</w:instrText>
+                    </w:r>
+                    <w:r>
+                      <w:fldChar w:fldCharType="separate"/>
+                    </w:r>
+                    <w:r>
+                      <w:rPr>
+                        <w:color w:val="FFFFFF" w:themeColor="background1"/>
+                      </w:rPr>
+                      <w:t>2</w:t>
+                    </w:r>
+                    <w:r>
+                      <w:rPr>
+                        <w:color w:val="FFFFFF" w:themeColor="background1"/>
+                      </w:rPr>
+                      <w:fldChar w:fldCharType="end"/>
+                    </w:r>
+                  </w:p>
+                </w:txbxContent>
+              </v:textbox>
+              <w10:wrap anchorx="page" anchory="margin"/>
+            </v:shape>
+          </w:pict>
+        </mc:Fallback>
+      </mc:AlternateContent>
+    </w:r>
+  </w:p>
+</w:hdr>
+</file>
+
 <file path=word/numbering.xml><?xml version="1.0" encoding="utf-8"?>
 <w:numbering xmlns:wpc="http://schemas.microsoft.com/office/word/2010/wordprocessingCanvas" xmlns:cx="http://schemas.microsoft.com/office/drawing/2014/chartex" xmlns:cx1="http://schemas.microsoft.com/office/drawing/2015/9/8/chartex" xmlns:cx2="http://schemas.microsoft.com/office/drawing/2015/10/21/chartex" xmlns:cx3="http://schemas.microsoft.com/office/drawing/2016/5/9/chartex" xmlns:cx4="http://schemas.microsoft.com/office/drawing/2016/5/10/chartex" xmlns:cx5="http://schemas.microsoft.com/office/drawing/2016/5/11/chartex" xmlns:cx6="http://schemas.microsoft.com/office/drawing/2016/5/12/chartex" xmlns:cx7="http://schemas.microsoft.com/office/drawing/2016/5/13/chartex" xmlns:cx8="http://schemas.microsoft.com/office/drawing/2016/5/14/chartex" xmlns:mc="http://schemas.openxmlformats.org/markup-compatibility/2006" xmlns:aink="http://schemas.microsoft.com/office/drawing/2016/ink" xmlns:am3d="http://schemas.microsoft.com/office/drawing/2017/model3d" xmlns:o="urn:schemas-microsoft-com:office:office" xmlns:r="http://schemas.openxmlformats.org/officeDocument/2006/relationships" xmlns:m="http://schemas.openxmlformats.org/officeDocument/2006/math" xmlns:v="urn:schemas-microsoft-com:vml" xmlns:wp14="http://schemas.microsoft.com/office/word/2010/wordprocessingDrawing" xmlns:wp="http://schemas.openxmlformats.org/drawingml/2006/wordprocessingDrawing" xmlns:w10="urn:schemas-microsoft-com:office:word" xmlns:w="http://schemas.openxmlformats.org/wordprocessingml/2006/main" xmlns:w14="http://schemas.microsoft.com/office/word/2010/wordml" xmlns:w15="http://schemas.microsoft.com/office/word/2012/wordml" xmlns:w16cex="http://schemas.microsoft.com/office/word/2018/wordml/cex" xmlns:w16cid="http://schemas.microsoft.com/office/word/2016/wordml/cid" xmlns:w16="http://schemas.microsoft.com/office/word/2018/wordml" xmlns:w16sdtdh="http://schemas.microsoft.com/office/word/2020/wordml/sdtdatahash" xmlns:w16se="http://schemas.microsoft.com/office/word/2015/wordml/symex" xmlns:wpg="http://schemas.microsoft.com/office/word/2010/wordprocessingGroup" xmlns:wpi="http://schemas.microsoft.com/office/word/2010/wordprocessingInk" xmlns:wne="http://schemas.microsoft.com/office/word/2006/wordml" xmlns:wps="http://schemas.microsoft.com/office/word/2010/wordprocessingShape" mc:Ignorable="w14 w15 w16se w16cid w16 w16cex w16sdtdh wp14">
   <w:abstractNum w:abstractNumId="0" w15:restartNumberingAfterBreak="0">
+    <w:nsid w:val="06B04264"/>
+    <w:multiLevelType w:val="hybridMultilevel"/>
+    <w:tmpl w:val="7CDC9530"/>
+    <w:lvl w:ilvl="0" w:tplc="040C0009">
+      <w:start w:val="1"/>
+      <w:numFmt w:val="bullet"/>
+      <w:lvlText w:val=""/>
+      <w:lvlJc w:val="left"/>
+      <w:pPr>
+        <w:ind w:left="720" w:hanging="360"/>
+      </w:pPr>
+      <w:rPr>
+        <w:rFonts w:ascii="Wingdings" w:hAnsi="Wingdings" w:hint="default"/>
+      </w:rPr>
+    </w:lvl>
+    <w:lvl w:ilvl="1" w:tplc="040C0003">
+      <w:start w:val="1"/>
+      <w:numFmt w:val="bullet"/>
+      <w:lvlText w:val="o"/>
+      <w:lvlJc w:val="left"/>
+      <w:pPr>
+        <w:ind w:left="1440" w:hanging="360"/>
+      </w:pPr>
+      <w:rPr>
+        <w:rFonts w:ascii="Courier New" w:hAnsi="Courier New" w:cs="Courier New" w:hint="default"/>
+      </w:rPr>
+    </w:lvl>
+    <w:lvl w:ilvl="2" w:tplc="040C0005">
+      <w:start w:val="1"/>
+      <w:numFmt w:val="bullet"/>
+      <w:lvlText w:val=""/>
+      <w:lvlJc w:val="left"/>
+      <w:pPr>
+        <w:ind w:left="2160" w:hanging="360"/>
+      </w:pPr>
+      <w:rPr>
+        <w:rFonts w:ascii="Wingdings" w:hAnsi="Wingdings" w:hint="default"/>
+      </w:rPr>
+    </w:lvl>
+    <w:lvl w:ilvl="3" w:tplc="040C0001">
+      <w:start w:val="1"/>
+      <w:numFmt w:val="bullet"/>
+      <w:lvlText w:val=""/>
+      <w:lvlJc w:val="left"/>
+      <w:pPr>
+        <w:ind w:left="2880" w:hanging="360"/>
+      </w:pPr>
+      <w:rPr>
+        <w:rFonts w:ascii="Symbol" w:hAnsi="Symbol" w:hint="default"/>
+      </w:rPr>
+    </w:lvl>
+    <w:lvl w:ilvl="4" w:tplc="040C0003">
+      <w:start w:val="1"/>
+      <w:numFmt w:val="bullet"/>
+      <w:lvlText w:val="o"/>
+      <w:lvlJc w:val="left"/>
+      <w:pPr>
+        <w:ind w:left="3600" w:hanging="360"/>
+      </w:pPr>
+      <w:rPr>
+        <w:rFonts w:ascii="Courier New" w:hAnsi="Courier New" w:cs="Courier New" w:hint="default"/>
+      </w:rPr>
+    </w:lvl>
+    <w:lvl w:ilvl="5" w:tplc="040C0005" w:tentative="1">
+      <w:start w:val="1"/>
+      <w:numFmt w:val="bullet"/>
+      <w:lvlText w:val=""/>
+      <w:lvlJc w:val="left"/>
+      <w:pPr>
+        <w:ind w:left="4320" w:hanging="360"/>
+      </w:pPr>
+      <w:rPr>
+        <w:rFonts w:ascii="Wingdings" w:hAnsi="Wingdings" w:hint="default"/>
+      </w:rPr>
+    </w:lvl>
+    <w:lvl w:ilvl="6" w:tplc="040C0001" w:tentative="1">
+      <w:start w:val="1"/>
+      <w:numFmt w:val="bullet"/>
+      <w:lvlText w:val=""/>
+      <w:lvlJc w:val="left"/>
+      <w:pPr>
+        <w:ind w:left="5040" w:hanging="360"/>
+      </w:pPr>
+      <w:rPr>
+        <w:rFonts w:ascii="Symbol" w:hAnsi="Symbol" w:hint="default"/>
+      </w:rPr>
+    </w:lvl>
+    <w:lvl w:ilvl="7" w:tplc="040C0003" w:tentative="1">
+      <w:start w:val="1"/>
+      <w:numFmt w:val="bullet"/>
+      <w:lvlText w:val="o"/>
+      <w:lvlJc w:val="left"/>
+      <w:pPr>
+        <w:ind w:left="5760" w:hanging="360"/>
+      </w:pPr>
+      <w:rPr>
+        <w:rFonts w:ascii="Courier New" w:hAnsi="Courier New" w:cs="Courier New" w:hint="default"/>
+      </w:rPr>
+    </w:lvl>
+    <w:lvl w:ilvl="8" w:tplc="040C0005" w:tentative="1">
+      <w:start w:val="1"/>
+      <w:numFmt w:val="bullet"/>
+      <w:lvlText w:val=""/>
+      <w:lvlJc w:val="left"/>
+      <w:pPr>
+        <w:ind w:left="6480" w:hanging="360"/>
+      </w:pPr>
+      <w:rPr>
+        <w:rFonts w:ascii="Wingdings" w:hAnsi="Wingdings" w:hint="default"/>
+      </w:rPr>
+    </w:lvl>
+  </w:abstractNum>
+  <w:abstractNum w:abstractNumId="1" w15:restartNumberingAfterBreak="0">
+    <w:nsid w:val="23F22FE7"/>
+    <w:multiLevelType w:val="hybridMultilevel"/>
+    <w:tmpl w:val="C7801A2E"/>
+    <w:lvl w:ilvl="0" w:tplc="040C0009">
+      <w:start w:val="1"/>
+      <w:numFmt w:val="bullet"/>
+      <w:lvlText w:val=""/>
+      <w:lvlJc w:val="left"/>
+      <w:rPr>
+        <w:rFonts w:ascii="Wingdings" w:hAnsi="Wingdings" w:hint="default"/>
+      </w:rPr>
+    </w:lvl>
+    <w:lvl w:ilvl="1" w:tplc="040C0003" w:tentative="1">
+      <w:start w:val="1"/>
+      <w:numFmt w:val="bullet"/>
+      <w:lvlText w:val="o"/>
+      <w:lvlJc w:val="left"/>
+      <w:pPr>
+        <w:ind w:left="2148" w:hanging="360"/>
+      </w:pPr>
+      <w:rPr>
+        <w:rFonts w:ascii="Courier New" w:hAnsi="Courier New" w:cs="Courier New" w:hint="default"/>
+      </w:rPr>
+    </w:lvl>
+    <w:lvl w:ilvl="2" w:tplc="040C0005" w:tentative="1">
+      <w:start w:val="1"/>
+      <w:numFmt w:val="bullet"/>
+      <w:lvlText w:val=""/>
+      <w:lvlJc w:val="left"/>
+      <w:pPr>
+        <w:ind w:left="2868" w:hanging="360"/>
+      </w:pPr>
+      <w:rPr>
+        <w:rFonts w:ascii="Wingdings" w:hAnsi="Wingdings" w:hint="default"/>
+      </w:rPr>
+    </w:lvl>
+    <w:lvl w:ilvl="3" w:tplc="040C0001" w:tentative="1">
+      <w:start w:val="1"/>
+      <w:numFmt w:val="bullet"/>
+      <w:lvlText w:val=""/>
+      <w:lvlJc w:val="left"/>
+      <w:pPr>
+        <w:ind w:left="3588" w:hanging="360"/>
+      </w:pPr>
+      <w:rPr>
+        <w:rFonts w:ascii="Symbol" w:hAnsi="Symbol" w:hint="default"/>
+      </w:rPr>
+    </w:lvl>
+    <w:lvl w:ilvl="4" w:tplc="040C0003" w:tentative="1">
+      <w:start w:val="1"/>
+      <w:numFmt w:val="bullet"/>
+      <w:lvlText w:val="o"/>
+      <w:lvlJc w:val="left"/>
+      <w:pPr>
+        <w:ind w:left="4308" w:hanging="360"/>
+      </w:pPr>
+      <w:rPr>
+        <w:rFonts w:ascii="Courier New" w:hAnsi="Courier New" w:cs="Courier New" w:hint="default"/>
+      </w:rPr>
+    </w:lvl>
+    <w:lvl w:ilvl="5" w:tplc="040C0005" w:tentative="1">
+      <w:start w:val="1"/>
+      <w:numFmt w:val="bullet"/>
+      <w:lvlText w:val=""/>
+      <w:lvlJc w:val="left"/>
+      <w:pPr>
+        <w:ind w:left="5028" w:hanging="360"/>
+      </w:pPr>
+      <w:rPr>
+        <w:rFonts w:ascii="Wingdings" w:hAnsi="Wingdings" w:hint="default"/>
+      </w:rPr>
+    </w:lvl>
+    <w:lvl w:ilvl="6" w:tplc="040C0001" w:tentative="1">
+      <w:start w:val="1"/>
+      <w:numFmt w:val="bullet"/>
+      <w:lvlText w:val=""/>
+      <w:lvlJc w:val="left"/>
+      <w:pPr>
+        <w:ind w:left="5748" w:hanging="360"/>
+      </w:pPr>
+      <w:rPr>
+        <w:rFonts w:ascii="Symbol" w:hAnsi="Symbol" w:hint="default"/>
+      </w:rPr>
+    </w:lvl>
+    <w:lvl w:ilvl="7" w:tplc="040C0003" w:tentative="1">
+      <w:start w:val="1"/>
+      <w:numFmt w:val="bullet"/>
+      <w:lvlText w:val="o"/>
+      <w:lvlJc w:val="left"/>
+      <w:pPr>
+        <w:ind w:left="6468" w:hanging="360"/>
+      </w:pPr>
+      <w:rPr>
+        <w:rFonts w:ascii="Courier New" w:hAnsi="Courier New" w:cs="Courier New" w:hint="default"/>
+      </w:rPr>
+    </w:lvl>
+    <w:lvl w:ilvl="8" w:tplc="040C0005" w:tentative="1">
+      <w:start w:val="1"/>
+      <w:numFmt w:val="bullet"/>
+      <w:lvlText w:val=""/>
+      <w:lvlJc w:val="left"/>
+      <w:pPr>
+        <w:ind w:left="7188" w:hanging="360"/>
+      </w:pPr>
+      <w:rPr>
+        <w:rFonts w:ascii="Wingdings" w:hAnsi="Wingdings" w:hint="default"/>
+      </w:rPr>
+    </w:lvl>
+  </w:abstractNum>
+  <w:abstractNum w:abstractNumId="2" w15:restartNumberingAfterBreak="0">
+    <w:nsid w:val="2C4E6A87"/>
+    <w:multiLevelType w:val="hybridMultilevel"/>
+    <w:tmpl w:val="200A88F6"/>
+    <w:lvl w:ilvl="0" w:tplc="040C0003">
+      <w:start w:val="1"/>
+      <w:numFmt w:val="bullet"/>
+      <w:lvlText w:val="o"/>
+      <w:lvlJc w:val="left"/>
+      <w:pPr>
+        <w:ind w:left="720" w:hanging="360"/>
+      </w:pPr>
+      <w:rPr>
+        <w:rFonts w:ascii="Courier New" w:hAnsi="Courier New" w:cs="Courier New" w:hint="default"/>
+      </w:rPr>
+    </w:lvl>
+    <w:lvl w:ilvl="1" w:tplc="040C0003" w:tentative="1">
+      <w:start w:val="1"/>
+      <w:numFmt w:val="bullet"/>
+      <w:lvlText w:val="o"/>
+      <w:lvlJc w:val="left"/>
+      <w:pPr>
+        <w:ind w:left="1440" w:hanging="360"/>
+      </w:pPr>
+      <w:rPr>
+        <w:rFonts w:ascii="Courier New" w:hAnsi="Courier New" w:cs="Courier New" w:hint="default"/>
+      </w:rPr>
+    </w:lvl>
+    <w:lvl w:ilvl="2" w:tplc="040C0005" w:tentative="1">
+      <w:start w:val="1"/>
+      <w:numFmt w:val="bullet"/>
+      <w:lvlText w:val=""/>
+      <w:lvlJc w:val="left"/>
+      <w:pPr>
+        <w:ind w:left="2160" w:hanging="360"/>
+      </w:pPr>
+      <w:rPr>
+        <w:rFonts w:ascii="Wingdings" w:hAnsi="Wingdings" w:hint="default"/>
+      </w:rPr>
+    </w:lvl>
+    <w:lvl w:ilvl="3" w:tplc="040C0001" w:tentative="1">
+      <w:start w:val="1"/>
+      <w:numFmt w:val="bullet"/>
+      <w:lvlText w:val=""/>
+      <w:lvlJc w:val="left"/>
+      <w:pPr>
+        <w:ind w:left="2880" w:hanging="360"/>
+      </w:pPr>
+      <w:rPr>
+        <w:rFonts w:ascii="Symbol" w:hAnsi="Symbol" w:hint="default"/>
+      </w:rPr>
+    </w:lvl>
+    <w:lvl w:ilvl="4" w:tplc="040C0003" w:tentative="1">
+      <w:start w:val="1"/>
+      <w:numFmt w:val="bullet"/>
+      <w:lvlText w:val="o"/>
+      <w:lvlJc w:val="left"/>
+      <w:pPr>
+        <w:ind w:left="3600" w:hanging="360"/>
+      </w:pPr>
+      <w:rPr>
+        <w:rFonts w:ascii="Courier New" w:hAnsi="Courier New" w:cs="Courier New" w:hint="default"/>
+      </w:rPr>
+    </w:lvl>
+    <w:lvl w:ilvl="5" w:tplc="040C0005" w:tentative="1">
+      <w:start w:val="1"/>
+      <w:numFmt w:val="bullet"/>
+      <w:lvlText w:val=""/>
+      <w:lvlJc w:val="left"/>
+      <w:pPr>
+        <w:ind w:left="4320" w:hanging="360"/>
+      </w:pPr>
+      <w:rPr>
+        <w:rFonts w:ascii="Wingdings" w:hAnsi="Wingdings" w:hint="default"/>
+      </w:rPr>
+    </w:lvl>
+    <w:lvl w:ilvl="6" w:tplc="040C0001" w:tentative="1">
+      <w:start w:val="1"/>
+      <w:numFmt w:val="bullet"/>
+      <w:lvlText w:val=""/>
+      <w:lvlJc w:val="left"/>
+      <w:pPr>
+        <w:ind w:left="5040" w:hanging="360"/>
+      </w:pPr>
+      <w:rPr>
+        <w:rFonts w:ascii="Symbol" w:hAnsi="Symbol" w:hint="default"/>
+      </w:rPr>
+    </w:lvl>
+    <w:lvl w:ilvl="7" w:tplc="040C0003" w:tentative="1">
+      <w:start w:val="1"/>
+      <w:numFmt w:val="bullet"/>
+      <w:lvlText w:val="o"/>
+      <w:lvlJc w:val="left"/>
+      <w:pPr>
+        <w:ind w:left="5760" w:hanging="360"/>
+      </w:pPr>
+      <w:rPr>
+        <w:rFonts w:ascii="Courier New" w:hAnsi="Courier New" w:cs="Courier New" w:hint="default"/>
+      </w:rPr>
+    </w:lvl>
+    <w:lvl w:ilvl="8" w:tplc="040C0005" w:tentative="1">
+      <w:start w:val="1"/>
+      <w:numFmt w:val="bullet"/>
+      <w:lvlText w:val=""/>
+      <w:lvlJc w:val="left"/>
+      <w:pPr>
+        <w:ind w:left="6480" w:hanging="360"/>
+      </w:pPr>
+      <w:rPr>
+        <w:rFonts w:ascii="Wingdings" w:hAnsi="Wingdings" w:hint="default"/>
+      </w:rPr>
+    </w:lvl>
+  </w:abstractNum>
+  <w:abstractNum w:abstractNumId="3" w15:restartNumberingAfterBreak="0">
+    <w:nsid w:val="3AD23A0B"/>
+    <w:multiLevelType w:val="hybridMultilevel"/>
+    <w:tmpl w:val="F8FEB296"/>
+    <w:lvl w:ilvl="0" w:tplc="040C000B">
+      <w:start w:val="1"/>
+      <w:numFmt w:val="bullet"/>
+      <w:lvlText w:val=""/>
+      <w:lvlJc w:val="left"/>
+      <w:pPr>
+        <w:ind w:left="720" w:hanging="360"/>
+      </w:pPr>
+      <w:rPr>
+        <w:rFonts w:ascii="Wingdings" w:hAnsi="Wingdings" w:hint="default"/>
+      </w:rPr>
+    </w:lvl>
+    <w:lvl w:ilvl="1" w:tplc="040C0003" w:tentative="1">
+      <w:start w:val="1"/>
+      <w:numFmt w:val="bullet"/>
+      <w:lvlText w:val="o"/>
+      <w:lvlJc w:val="left"/>
+      <w:pPr>
+        <w:ind w:left="1440" w:hanging="360"/>
+      </w:pPr>
+      <w:rPr>
+        <w:rFonts w:ascii="Courier New" w:hAnsi="Courier New" w:cs="Courier New" w:hint="default"/>
+      </w:rPr>
+    </w:lvl>
+    <w:lvl w:ilvl="2" w:tplc="040C0005" w:tentative="1">
+      <w:start w:val="1"/>
+      <w:numFmt w:val="bullet"/>
+      <w:lvlText w:val=""/>
+      <w:lvlJc w:val="left"/>
+      <w:pPr>
+        <w:ind w:left="2160" w:hanging="360"/>
+      </w:pPr>
+      <w:rPr>
+        <w:rFonts w:ascii="Wingdings" w:hAnsi="Wingdings" w:hint="default"/>
+      </w:rPr>
+    </w:lvl>
+    <w:lvl w:ilvl="3" w:tplc="040C0001" w:tentative="1">
+      <w:start w:val="1"/>
+      <w:numFmt w:val="bullet"/>
+      <w:lvlText w:val=""/>
+      <w:lvlJc w:val="left"/>
+      <w:pPr>
+        <w:ind w:left="2880" w:hanging="360"/>
+      </w:pPr>
+      <w:rPr>
+        <w:rFonts w:ascii="Symbol" w:hAnsi="Symbol" w:hint="default"/>
+      </w:rPr>
+    </w:lvl>
+    <w:lvl w:ilvl="4" w:tplc="040C0003" w:tentative="1">
+      <w:start w:val="1"/>
+      <w:numFmt w:val="bullet"/>
+      <w:lvlText w:val="o"/>
+      <w:lvlJc w:val="left"/>
+      <w:pPr>
+        <w:ind w:left="3600" w:hanging="360"/>
+      </w:pPr>
+      <w:rPr>
+        <w:rFonts w:ascii="Courier New" w:hAnsi="Courier New" w:cs="Courier New" w:hint="default"/>
+      </w:rPr>
+    </w:lvl>
+    <w:lvl w:ilvl="5" w:tplc="040C0005" w:tentative="1">
+      <w:start w:val="1"/>
+      <w:numFmt w:val="bullet"/>
+      <w:lvlText w:val=""/>
+      <w:lvlJc w:val="left"/>
+      <w:pPr>
+        <w:ind w:left="4320" w:hanging="360"/>
+      </w:pPr>
+      <w:rPr>
+        <w:rFonts w:ascii="Wingdings" w:hAnsi="Wingdings" w:hint="default"/>
+      </w:rPr>
+    </w:lvl>
+    <w:lvl w:ilvl="6" w:tplc="040C0001" w:tentative="1">
+      <w:start w:val="1"/>
+      <w:numFmt w:val="bullet"/>
+      <w:lvlText w:val=""/>
+      <w:lvlJc w:val="left"/>
+      <w:pPr>
+        <w:ind w:left="5040" w:hanging="360"/>
+      </w:pPr>
+      <w:rPr>
+        <w:rFonts w:ascii="Symbol" w:hAnsi="Symbol" w:hint="default"/>
+      </w:rPr>
+    </w:lvl>
+    <w:lvl w:ilvl="7" w:tplc="040C0003" w:tentative="1">
+      <w:start w:val="1"/>
+      <w:numFmt w:val="bullet"/>
+      <w:lvlText w:val="o"/>
+      <w:lvlJc w:val="left"/>
+      <w:pPr>
+        <w:ind w:left="5760" w:hanging="360"/>
+      </w:pPr>
+      <w:rPr>
+        <w:rFonts w:ascii="Courier New" w:hAnsi="Courier New" w:cs="Courier New" w:hint="default"/>
+      </w:rPr>
+    </w:lvl>
+    <w:lvl w:ilvl="8" w:tplc="040C0005" w:tentative="1">
+      <w:start w:val="1"/>
+      <w:numFmt w:val="bullet"/>
+      <w:lvlText w:val=""/>
+      <w:lvlJc w:val="left"/>
+      <w:pPr>
+        <w:ind w:left="6480" w:hanging="360"/>
+      </w:pPr>
+      <w:rPr>
+        <w:rFonts w:ascii="Wingdings" w:hAnsi="Wingdings" w:hint="default"/>
+      </w:rPr>
+    </w:lvl>
+  </w:abstractNum>
+  <w:abstractNum w:abstractNumId="4" w15:restartNumberingAfterBreak="0">
+    <w:nsid w:val="404D05BE"/>
+    <w:multiLevelType w:val="hybridMultilevel"/>
+    <w:tmpl w:val="E700AFEC"/>
+    <w:lvl w:ilvl="0" w:tplc="040C0001">
+      <w:start w:val="1"/>
+      <w:numFmt w:val="bullet"/>
+      <w:lvlText w:val=""/>
+      <w:lvlJc w:val="left"/>
+      <w:pPr>
+        <w:ind w:hanging="360"/>
+      </w:pPr>
+      <w:rPr>
+        <w:rFonts w:ascii="Symbol" w:hAnsi="Symbol" w:hint="default"/>
+      </w:rPr>
+    </w:lvl>
+    <w:lvl w:ilvl="1" w:tplc="FFFFFFFF" w:tentative="1">
+      <w:start w:val="1"/>
+      <w:numFmt w:val="bullet"/>
+      <w:lvlText w:val="o"/>
+      <w:lvlJc w:val="left"/>
+      <w:pPr>
+        <w:ind w:left="24" w:hanging="360"/>
+      </w:pPr>
+      <w:rPr>
+        <w:rFonts w:ascii="Courier New" w:hAnsi="Courier New" w:cs="Courier New" w:hint="default"/>
+      </w:rPr>
+    </w:lvl>
+    <w:lvl w:ilvl="2" w:tplc="FFFFFFFF">
+      <w:start w:val="1"/>
+      <w:numFmt w:val="bullet"/>
+      <w:lvlText w:val=""/>
+      <w:lvlJc w:val="left"/>
+      <w:pPr>
+        <w:ind w:left="744" w:hanging="360"/>
+      </w:pPr>
+      <w:rPr>
+        <w:rFonts w:ascii="Wingdings" w:hAnsi="Wingdings" w:hint="default"/>
+      </w:rPr>
+    </w:lvl>
+    <w:lvl w:ilvl="3" w:tplc="040C0001">
+      <w:start w:val="1"/>
+      <w:numFmt w:val="bullet"/>
+      <w:lvlText w:val=""/>
+      <w:lvlJc w:val="left"/>
+      <w:rPr>
+        <w:rFonts w:ascii="Symbol" w:hAnsi="Symbol" w:hint="default"/>
+      </w:rPr>
+    </w:lvl>
+    <w:lvl w:ilvl="4" w:tplc="FFFFFFFF" w:tentative="1">
+      <w:start w:val="1"/>
+      <w:numFmt w:val="bullet"/>
+      <w:lvlText w:val="o"/>
+      <w:lvlJc w:val="left"/>
+      <w:pPr>
+        <w:ind w:left="2184" w:hanging="360"/>
+      </w:pPr>
+      <w:rPr>
+        <w:rFonts w:ascii="Courier New" w:hAnsi="Courier New" w:cs="Courier New" w:hint="default"/>
+      </w:rPr>
+    </w:lvl>
+    <w:lvl w:ilvl="5" w:tplc="FFFFFFFF" w:tentative="1">
+      <w:start w:val="1"/>
+      <w:numFmt w:val="bullet"/>
+      <w:lvlText w:val=""/>
+      <w:lvlJc w:val="left"/>
+      <w:pPr>
+        <w:ind w:left="2904" w:hanging="360"/>
+      </w:pPr>
+      <w:rPr>
+        <w:rFonts w:ascii="Wingdings" w:hAnsi="Wingdings" w:hint="default"/>
+      </w:rPr>
+    </w:lvl>
+    <w:lvl w:ilvl="6" w:tplc="FFFFFFFF" w:tentative="1">
+      <w:start w:val="1"/>
+      <w:numFmt w:val="bullet"/>
+      <w:lvlText w:val=""/>
+      <w:lvlJc w:val="left"/>
+      <w:pPr>
+        <w:ind w:left="3624" w:hanging="360"/>
+      </w:pPr>
+      <w:rPr>
+        <w:rFonts w:ascii="Symbol" w:hAnsi="Symbol" w:hint="default"/>
+      </w:rPr>
+    </w:lvl>
+    <w:lvl w:ilvl="7" w:tplc="FFFFFFFF" w:tentative="1">
+      <w:start w:val="1"/>
+      <w:numFmt w:val="bullet"/>
+      <w:lvlText w:val="o"/>
+      <w:lvlJc w:val="left"/>
+      <w:pPr>
+        <w:ind w:left="4344" w:hanging="360"/>
+      </w:pPr>
+      <w:rPr>
+        <w:rFonts w:ascii="Courier New" w:hAnsi="Courier New" w:cs="Courier New" w:hint="default"/>
+      </w:rPr>
+    </w:lvl>
+    <w:lvl w:ilvl="8" w:tplc="FFFFFFFF" w:tentative="1">
+      <w:start w:val="1"/>
+      <w:numFmt w:val="bullet"/>
+      <w:lvlText w:val=""/>
+      <w:lvlJc w:val="left"/>
+      <w:pPr>
+        <w:ind w:left="5064" w:hanging="360"/>
+      </w:pPr>
+      <w:rPr>
+        <w:rFonts w:ascii="Wingdings" w:hAnsi="Wingdings" w:hint="default"/>
+      </w:rPr>
+    </w:lvl>
+  </w:abstractNum>
+  <w:abstractNum w:abstractNumId="5" w15:restartNumberingAfterBreak="0">
+    <w:nsid w:val="4C145512"/>
+    <w:multiLevelType w:val="hybridMultilevel"/>
+    <w:tmpl w:val="DB502CBE"/>
+    <w:lvl w:ilvl="0" w:tplc="040C0009">
+      <w:start w:val="1"/>
+      <w:numFmt w:val="bullet"/>
+      <w:lvlText w:val=""/>
+      <w:lvlJc w:val="left"/>
+      <w:pPr>
+        <w:ind w:left="765" w:hanging="360"/>
+      </w:pPr>
+      <w:rPr>
+        <w:rFonts w:ascii="Wingdings" w:hAnsi="Wingdings" w:hint="default"/>
+      </w:rPr>
+    </w:lvl>
+    <w:lvl w:ilvl="1" w:tplc="040C0003" w:tentative="1">
+      <w:start w:val="1"/>
+      <w:numFmt w:val="bullet"/>
+      <w:lvlText w:val="o"/>
+      <w:lvlJc w:val="left"/>
+      <w:pPr>
+        <w:ind w:left="1485" w:hanging="360"/>
+      </w:pPr>
+      <w:rPr>
+        <w:rFonts w:ascii="Courier New" w:hAnsi="Courier New" w:cs="Courier New" w:hint="default"/>
+      </w:rPr>
+    </w:lvl>
+    <w:lvl w:ilvl="2" w:tplc="040C0005" w:tentative="1">
+      <w:start w:val="1"/>
+      <w:numFmt w:val="bullet"/>
+      <w:lvlText w:val=""/>
+      <w:lvlJc w:val="left"/>
+      <w:pPr>
+        <w:ind w:left="2205" w:hanging="360"/>
+      </w:pPr>
+      <w:rPr>
+        <w:rFonts w:ascii="Wingdings" w:hAnsi="Wingdings" w:hint="default"/>
+      </w:rPr>
+    </w:lvl>
+    <w:lvl w:ilvl="3" w:tplc="040C0001" w:tentative="1">
+      <w:start w:val="1"/>
+      <w:numFmt w:val="bullet"/>
+      <w:lvlText w:val=""/>
+      <w:lvlJc w:val="left"/>
+      <w:pPr>
+        <w:ind w:left="2925" w:hanging="360"/>
+      </w:pPr>
+      <w:rPr>
+        <w:rFonts w:ascii="Symbol" w:hAnsi="Symbol" w:hint="default"/>
+      </w:rPr>
+    </w:lvl>
+    <w:lvl w:ilvl="4" w:tplc="040C0003" w:tentative="1">
+      <w:start w:val="1"/>
+      <w:numFmt w:val="bullet"/>
+      <w:lvlText w:val="o"/>
+      <w:lvlJc w:val="left"/>
+      <w:pPr>
+        <w:ind w:left="3645" w:hanging="360"/>
+      </w:pPr>
+      <w:rPr>
+        <w:rFonts w:ascii="Courier New" w:hAnsi="Courier New" w:cs="Courier New" w:hint="default"/>
+      </w:rPr>
+    </w:lvl>
+    <w:lvl w:ilvl="5" w:tplc="040C0005" w:tentative="1">
+      <w:start w:val="1"/>
+      <w:numFmt w:val="bullet"/>
+      <w:lvlText w:val=""/>
+      <w:lvlJc w:val="left"/>
+      <w:pPr>
+        <w:ind w:left="4365" w:hanging="360"/>
+      </w:pPr>
+      <w:rPr>
+        <w:rFonts w:ascii="Wingdings" w:hAnsi="Wingdings" w:hint="default"/>
+      </w:rPr>
+    </w:lvl>
+    <w:lvl w:ilvl="6" w:tplc="040C0001" w:tentative="1">
+      <w:start w:val="1"/>
+      <w:numFmt w:val="bullet"/>
+      <w:lvlText w:val=""/>
+      <w:lvlJc w:val="left"/>
+      <w:pPr>
+        <w:ind w:left="5085" w:hanging="360"/>
+      </w:pPr>
+      <w:rPr>
+        <w:rFonts w:ascii="Symbol" w:hAnsi="Symbol" w:hint="default"/>
+      </w:rPr>
+    </w:lvl>
+    <w:lvl w:ilvl="7" w:tplc="040C0003" w:tentative="1">
+      <w:start w:val="1"/>
+      <w:numFmt w:val="bullet"/>
+      <w:lvlText w:val="o"/>
+      <w:lvlJc w:val="left"/>
+      <w:pPr>
+        <w:ind w:left="5805" w:hanging="360"/>
+      </w:pPr>
+      <w:rPr>
+        <w:rFonts w:ascii="Courier New" w:hAnsi="Courier New" w:cs="Courier New" w:hint="default"/>
+      </w:rPr>
+    </w:lvl>
+    <w:lvl w:ilvl="8" w:tplc="040C0005" w:tentative="1">
+      <w:start w:val="1"/>
+      <w:numFmt w:val="bullet"/>
+      <w:lvlText w:val=""/>
+      <w:lvlJc w:val="left"/>
+      <w:pPr>
+        <w:ind w:left="6525" w:hanging="360"/>
+      </w:pPr>
+      <w:rPr>
+        <w:rFonts w:ascii="Wingdings" w:hAnsi="Wingdings" w:hint="default"/>
+      </w:rPr>
+    </w:lvl>
+  </w:abstractNum>
+  <w:abstractNum w:abstractNumId="6" w15:restartNumberingAfterBreak="0">
     <w:nsid w:val="4F204044"/>
     <w:multiLevelType w:val="hybridMultilevel"/>
     <w:tmpl w:val="6196112A"/>
@@ -245,8 +2371,257 @@
       </w:rPr>
     </w:lvl>
   </w:abstractNum>
+  <w:abstractNum w:abstractNumId="7" w15:restartNumberingAfterBreak="0">
+    <w:nsid w:val="69202D80"/>
+    <w:multiLevelType w:val="hybridMultilevel"/>
+    <w:tmpl w:val="7AEE7656"/>
+    <w:lvl w:ilvl="0" w:tplc="040C000B">
+      <w:start w:val="1"/>
+      <w:numFmt w:val="bullet"/>
+      <w:lvlText w:val=""/>
+      <w:lvlJc w:val="left"/>
+      <w:pPr>
+        <w:ind w:left="2484" w:hanging="360"/>
+      </w:pPr>
+      <w:rPr>
+        <w:rFonts w:ascii="Wingdings" w:hAnsi="Wingdings" w:hint="default"/>
+      </w:rPr>
+    </w:lvl>
+    <w:lvl w:ilvl="1" w:tplc="FFFFFFFF">
+      <w:start w:val="1"/>
+      <w:numFmt w:val="bullet"/>
+      <w:lvlText w:val="o"/>
+      <w:lvlJc w:val="left"/>
+      <w:pPr>
+        <w:ind w:left="1764" w:hanging="360"/>
+      </w:pPr>
+      <w:rPr>
+        <w:rFonts w:ascii="Courier New" w:hAnsi="Courier New" w:cs="Courier New" w:hint="default"/>
+      </w:rPr>
+    </w:lvl>
+    <w:lvl w:ilvl="2" w:tplc="FFFFFFFF" w:tentative="1">
+      <w:start w:val="1"/>
+      <w:numFmt w:val="bullet"/>
+      <w:lvlText w:val=""/>
+      <w:lvlJc w:val="left"/>
+      <w:pPr>
+        <w:ind w:left="2484" w:hanging="360"/>
+      </w:pPr>
+      <w:rPr>
+        <w:rFonts w:ascii="Wingdings" w:hAnsi="Wingdings" w:hint="default"/>
+      </w:rPr>
+    </w:lvl>
+    <w:lvl w:ilvl="3" w:tplc="FFFFFFFF" w:tentative="1">
+      <w:start w:val="1"/>
+      <w:numFmt w:val="bullet"/>
+      <w:lvlText w:val=""/>
+      <w:lvlJc w:val="left"/>
+      <w:pPr>
+        <w:ind w:left="3204" w:hanging="360"/>
+      </w:pPr>
+      <w:rPr>
+        <w:rFonts w:ascii="Symbol" w:hAnsi="Symbol" w:hint="default"/>
+      </w:rPr>
+    </w:lvl>
+    <w:lvl w:ilvl="4" w:tplc="FFFFFFFF" w:tentative="1">
+      <w:start w:val="1"/>
+      <w:numFmt w:val="bullet"/>
+      <w:lvlText w:val="o"/>
+      <w:lvlJc w:val="left"/>
+      <w:pPr>
+        <w:ind w:left="3924" w:hanging="360"/>
+      </w:pPr>
+      <w:rPr>
+        <w:rFonts w:ascii="Courier New" w:hAnsi="Courier New" w:cs="Courier New" w:hint="default"/>
+      </w:rPr>
+    </w:lvl>
+    <w:lvl w:ilvl="5" w:tplc="FFFFFFFF" w:tentative="1">
+      <w:start w:val="1"/>
+      <w:numFmt w:val="bullet"/>
+      <w:lvlText w:val=""/>
+      <w:lvlJc w:val="left"/>
+      <w:pPr>
+        <w:ind w:left="4644" w:hanging="360"/>
+      </w:pPr>
+      <w:rPr>
+        <w:rFonts w:ascii="Wingdings" w:hAnsi="Wingdings" w:hint="default"/>
+      </w:rPr>
+    </w:lvl>
+    <w:lvl w:ilvl="6" w:tplc="FFFFFFFF" w:tentative="1">
+      <w:start w:val="1"/>
+      <w:numFmt w:val="bullet"/>
+      <w:lvlText w:val=""/>
+      <w:lvlJc w:val="left"/>
+      <w:pPr>
+        <w:ind w:left="5364" w:hanging="360"/>
+      </w:pPr>
+      <w:rPr>
+        <w:rFonts w:ascii="Symbol" w:hAnsi="Symbol" w:hint="default"/>
+      </w:rPr>
+    </w:lvl>
+    <w:lvl w:ilvl="7" w:tplc="FFFFFFFF" w:tentative="1">
+      <w:start w:val="1"/>
+      <w:numFmt w:val="bullet"/>
+      <w:lvlText w:val="o"/>
+      <w:lvlJc w:val="left"/>
+      <w:pPr>
+        <w:ind w:left="6084" w:hanging="360"/>
+      </w:pPr>
+      <w:rPr>
+        <w:rFonts w:ascii="Courier New" w:hAnsi="Courier New" w:cs="Courier New" w:hint="default"/>
+      </w:rPr>
+    </w:lvl>
+    <w:lvl w:ilvl="8" w:tplc="FFFFFFFF" w:tentative="1">
+      <w:start w:val="1"/>
+      <w:numFmt w:val="bullet"/>
+      <w:lvlText w:val=""/>
+      <w:lvlJc w:val="left"/>
+      <w:pPr>
+        <w:ind w:left="6804" w:hanging="360"/>
+      </w:pPr>
+      <w:rPr>
+        <w:rFonts w:ascii="Wingdings" w:hAnsi="Wingdings" w:hint="default"/>
+      </w:rPr>
+    </w:lvl>
+  </w:abstractNum>
+  <w:abstractNum w:abstractNumId="8" w15:restartNumberingAfterBreak="0">
+    <w:nsid w:val="773509F5"/>
+    <w:multiLevelType w:val="hybridMultilevel"/>
+    <w:tmpl w:val="EFC28DEE"/>
+    <w:lvl w:ilvl="0" w:tplc="CBFAF45C">
+      <w:numFmt w:val="bullet"/>
+      <w:lvlText w:val="-"/>
+      <w:lvlJc w:val="left"/>
+      <w:pPr>
+        <w:ind w:left="1068" w:hanging="360"/>
+      </w:pPr>
+      <w:rPr>
+        <w:rFonts w:ascii="Calibri" w:eastAsiaTheme="minorHAnsi" w:hAnsi="Calibri" w:cs="Calibri" w:hint="default"/>
+      </w:rPr>
+    </w:lvl>
+    <w:lvl w:ilvl="1" w:tplc="040C0003" w:tentative="1">
+      <w:start w:val="1"/>
+      <w:numFmt w:val="bullet"/>
+      <w:lvlText w:val="o"/>
+      <w:lvlJc w:val="left"/>
+      <w:pPr>
+        <w:ind w:left="1788" w:hanging="360"/>
+      </w:pPr>
+      <w:rPr>
+        <w:rFonts w:ascii="Courier New" w:hAnsi="Courier New" w:cs="Courier New" w:hint="default"/>
+      </w:rPr>
+    </w:lvl>
+    <w:lvl w:ilvl="2" w:tplc="040C0005" w:tentative="1">
+      <w:start w:val="1"/>
+      <w:numFmt w:val="bullet"/>
+      <w:lvlText w:val=""/>
+      <w:lvlJc w:val="left"/>
+      <w:pPr>
+        <w:ind w:left="2508" w:hanging="360"/>
+      </w:pPr>
+      <w:rPr>
+        <w:rFonts w:ascii="Wingdings" w:hAnsi="Wingdings" w:hint="default"/>
+      </w:rPr>
+    </w:lvl>
+    <w:lvl w:ilvl="3" w:tplc="040C0001" w:tentative="1">
+      <w:start w:val="1"/>
+      <w:numFmt w:val="bullet"/>
+      <w:lvlText w:val=""/>
+      <w:lvlJc w:val="left"/>
+      <w:pPr>
+        <w:ind w:left="3228" w:hanging="360"/>
+      </w:pPr>
+      <w:rPr>
+        <w:rFonts w:ascii="Symbol" w:hAnsi="Symbol" w:hint="default"/>
+      </w:rPr>
+    </w:lvl>
+    <w:lvl w:ilvl="4" w:tplc="040C0003" w:tentative="1">
+      <w:start w:val="1"/>
+      <w:numFmt w:val="bullet"/>
+      <w:lvlText w:val="o"/>
+      <w:lvlJc w:val="left"/>
+      <w:pPr>
+        <w:ind w:left="3948" w:hanging="360"/>
+      </w:pPr>
+      <w:rPr>
+        <w:rFonts w:ascii="Courier New" w:hAnsi="Courier New" w:cs="Courier New" w:hint="default"/>
+      </w:rPr>
+    </w:lvl>
+    <w:lvl w:ilvl="5" w:tplc="040C0005" w:tentative="1">
+      <w:start w:val="1"/>
+      <w:numFmt w:val="bullet"/>
+      <w:lvlText w:val=""/>
+      <w:lvlJc w:val="left"/>
+      <w:pPr>
+        <w:ind w:left="4668" w:hanging="360"/>
+      </w:pPr>
+      <w:rPr>
+        <w:rFonts w:ascii="Wingdings" w:hAnsi="Wingdings" w:hint="default"/>
+      </w:rPr>
+    </w:lvl>
+    <w:lvl w:ilvl="6" w:tplc="040C0001" w:tentative="1">
+      <w:start w:val="1"/>
+      <w:numFmt w:val="bullet"/>
+      <w:lvlText w:val=""/>
+      <w:lvlJc w:val="left"/>
+      <w:pPr>
+        <w:ind w:left="5388" w:hanging="360"/>
+      </w:pPr>
+      <w:rPr>
+        <w:rFonts w:ascii="Symbol" w:hAnsi="Symbol" w:hint="default"/>
+      </w:rPr>
+    </w:lvl>
+    <w:lvl w:ilvl="7" w:tplc="040C0003" w:tentative="1">
+      <w:start w:val="1"/>
+      <w:numFmt w:val="bullet"/>
+      <w:lvlText w:val="o"/>
+      <w:lvlJc w:val="left"/>
+      <w:pPr>
+        <w:ind w:left="6108" w:hanging="360"/>
+      </w:pPr>
+      <w:rPr>
+        <w:rFonts w:ascii="Courier New" w:hAnsi="Courier New" w:cs="Courier New" w:hint="default"/>
+      </w:rPr>
+    </w:lvl>
+    <w:lvl w:ilvl="8" w:tplc="040C0005" w:tentative="1">
+      <w:start w:val="1"/>
+      <w:numFmt w:val="bullet"/>
+      <w:lvlText w:val=""/>
+      <w:lvlJc w:val="left"/>
+      <w:pPr>
+        <w:ind w:left="6828" w:hanging="360"/>
+      </w:pPr>
+      <w:rPr>
+        <w:rFonts w:ascii="Wingdings" w:hAnsi="Wingdings" w:hint="default"/>
+      </w:rPr>
+    </w:lvl>
+  </w:abstractNum>
   <w:num w:numId="1">
+    <w:abstractNumId w:val="6"/>
+  </w:num>
+  <w:num w:numId="2">
+    <w:abstractNumId w:val="8"/>
+  </w:num>
+  <w:num w:numId="3">
+    <w:abstractNumId w:val="7"/>
+  </w:num>
+  <w:num w:numId="4">
     <w:abstractNumId w:val="0"/>
+  </w:num>
+  <w:num w:numId="5">
+    <w:abstractNumId w:val="4"/>
+  </w:num>
+  <w:num w:numId="6">
+    <w:abstractNumId w:val="3"/>
+  </w:num>
+  <w:num w:numId="7">
+    <w:abstractNumId w:val="5"/>
+  </w:num>
+  <w:num w:numId="8">
+    <w:abstractNumId w:val="1"/>
+  </w:num>
+  <w:num w:numId="9">
+    <w:abstractNumId w:val="2"/>
   </w:num>
 </w:numbering>
 </file>
@@ -650,6 +3025,49 @@
     <w:name w:val="Normal"/>
     <w:qFormat/>
   </w:style>
+  <w:style w:type="paragraph" w:styleId="Titre1">
+    <w:name w:val="heading 1"/>
+    <w:basedOn w:val="Normal"/>
+    <w:next w:val="Normal"/>
+    <w:link w:val="Titre1Car"/>
+    <w:uiPriority w:val="9"/>
+    <w:qFormat/>
+    <w:rsid w:val="00546151"/>
+    <w:pPr>
+      <w:keepNext/>
+      <w:keepLines/>
+      <w:spacing w:before="240" w:after="0"/>
+      <w:outlineLvl w:val="0"/>
+    </w:pPr>
+    <w:rPr>
+      <w:rFonts w:asciiTheme="majorHAnsi" w:eastAsiaTheme="majorEastAsia" w:hAnsiTheme="majorHAnsi" w:cstheme="majorBidi"/>
+      <w:color w:val="2F5496" w:themeColor="accent1" w:themeShade="BF"/>
+      <w:sz w:val="32"/>
+      <w:szCs w:val="32"/>
+    </w:rPr>
+  </w:style>
+  <w:style w:type="paragraph" w:styleId="Titre2">
+    <w:name w:val="heading 2"/>
+    <w:basedOn w:val="Normal"/>
+    <w:next w:val="Normal"/>
+    <w:link w:val="Titre2Car"/>
+    <w:uiPriority w:val="9"/>
+    <w:unhideWhenUsed/>
+    <w:qFormat/>
+    <w:rsid w:val="00546151"/>
+    <w:pPr>
+      <w:keepNext/>
+      <w:keepLines/>
+      <w:spacing w:before="40" w:after="0"/>
+      <w:outlineLvl w:val="1"/>
+    </w:pPr>
+    <w:rPr>
+      <w:rFonts w:asciiTheme="majorHAnsi" w:eastAsiaTheme="majorEastAsia" w:hAnsiTheme="majorHAnsi" w:cstheme="majorBidi"/>
+      <w:color w:val="2F5496" w:themeColor="accent1" w:themeShade="BF"/>
+      <w:sz w:val="26"/>
+      <w:szCs w:val="26"/>
+    </w:rPr>
+  </w:style>
   <w:style w:type="character" w:default="1" w:styleId="Policepardfaut">
     <w:name w:val="Default Paragraph Font"/>
     <w:uiPriority w:val="1"/>
@@ -687,6 +3105,266 @@
       <w:ind w:left="720"/>
       <w:contextualSpacing/>
     </w:pPr>
+  </w:style>
+  <w:style w:type="table" w:styleId="Grilledutableau">
+    <w:name w:val="Table Grid"/>
+    <w:basedOn w:val="TableauNormal"/>
+    <w:uiPriority w:val="39"/>
+    <w:rsid w:val="00B97657"/>
+    <w:pPr>
+      <w:spacing w:after="0" w:line="240" w:lineRule="auto"/>
+    </w:pPr>
+    <w:tblPr>
+      <w:tblBorders>
+        <w:top w:val="single" w:sz="4" w:space="0" w:color="auto"/>
+        <w:left w:val="single" w:sz="4" w:space="0" w:color="auto"/>
+        <w:bottom w:val="single" w:sz="4" w:space="0" w:color="auto"/>
+        <w:right w:val="single" w:sz="4" w:space="0" w:color="auto"/>
+        <w:insideH w:val="single" w:sz="4" w:space="0" w:color="auto"/>
+        <w:insideV w:val="single" w:sz="4" w:space="0" w:color="auto"/>
+      </w:tblBorders>
+    </w:tblPr>
+  </w:style>
+  <w:style w:type="table" w:styleId="Tableausimple5">
+    <w:name w:val="Plain Table 5"/>
+    <w:basedOn w:val="TableauNormal"/>
+    <w:uiPriority w:val="45"/>
+    <w:rsid w:val="00B97657"/>
+    <w:pPr>
+      <w:spacing w:after="0" w:line="240" w:lineRule="auto"/>
+    </w:pPr>
+    <w:tblPr>
+      <w:tblStyleRowBandSize w:val="1"/>
+      <w:tblStyleColBandSize w:val="1"/>
+    </w:tblPr>
+    <w:tblStylePr w:type="firstRow">
+      <w:rPr>
+        <w:rFonts w:asciiTheme="majorHAnsi" w:eastAsiaTheme="majorEastAsia" w:hAnsiTheme="majorHAnsi" w:cstheme="majorBidi"/>
+        <w:i/>
+        <w:iCs/>
+        <w:sz w:val="26"/>
+      </w:rPr>
+      <w:tblPr/>
+      <w:tcPr>
+        <w:tcBorders>
+          <w:bottom w:val="single" w:sz="4" w:space="0" w:color="7F7F7F" w:themeColor="text1" w:themeTint="80"/>
+        </w:tcBorders>
+        <w:shd w:val="clear" w:color="auto" w:fill="FFFFFF" w:themeFill="background1"/>
+      </w:tcPr>
+    </w:tblStylePr>
+    <w:tblStylePr w:type="lastRow">
+      <w:rPr>
+        <w:rFonts w:asciiTheme="majorHAnsi" w:eastAsiaTheme="majorEastAsia" w:hAnsiTheme="majorHAnsi" w:cstheme="majorBidi"/>
+        <w:i/>
+        <w:iCs/>
+        <w:sz w:val="26"/>
+      </w:rPr>
+      <w:tblPr/>
+      <w:tcPr>
+        <w:tcBorders>
+          <w:top w:val="single" w:sz="4" w:space="0" w:color="7F7F7F" w:themeColor="text1" w:themeTint="80"/>
+        </w:tcBorders>
+        <w:shd w:val="clear" w:color="auto" w:fill="FFFFFF" w:themeFill="background1"/>
+      </w:tcPr>
+    </w:tblStylePr>
+    <w:tblStylePr w:type="firstCol">
+      <w:pPr>
+        <w:jc w:val="right"/>
+      </w:pPr>
+      <w:rPr>
+        <w:rFonts w:asciiTheme="majorHAnsi" w:eastAsiaTheme="majorEastAsia" w:hAnsiTheme="majorHAnsi" w:cstheme="majorBidi"/>
+        <w:i/>
+        <w:iCs/>
+        <w:sz w:val="26"/>
+      </w:rPr>
+      <w:tblPr/>
+      <w:tcPr>
+        <w:tcBorders>
+          <w:right w:val="single" w:sz="4" w:space="0" w:color="7F7F7F" w:themeColor="text1" w:themeTint="80"/>
+        </w:tcBorders>
+        <w:shd w:val="clear" w:color="auto" w:fill="FFFFFF" w:themeFill="background1"/>
+      </w:tcPr>
+    </w:tblStylePr>
+    <w:tblStylePr w:type="lastCol">
+      <w:rPr>
+        <w:rFonts w:asciiTheme="majorHAnsi" w:eastAsiaTheme="majorEastAsia" w:hAnsiTheme="majorHAnsi" w:cstheme="majorBidi"/>
+        <w:i/>
+        <w:iCs/>
+        <w:sz w:val="26"/>
+      </w:rPr>
+      <w:tblPr/>
+      <w:tcPr>
+        <w:tcBorders>
+          <w:left w:val="single" w:sz="4" w:space="0" w:color="7F7F7F" w:themeColor="text1" w:themeTint="80"/>
+        </w:tcBorders>
+        <w:shd w:val="clear" w:color="auto" w:fill="FFFFFF" w:themeFill="background1"/>
+      </w:tcPr>
+    </w:tblStylePr>
+    <w:tblStylePr w:type="band1Vert">
+      <w:tblPr/>
+      <w:tcPr>
+        <w:shd w:val="clear" w:color="auto" w:fill="F2F2F2" w:themeFill="background1" w:themeFillShade="F2"/>
+      </w:tcPr>
+    </w:tblStylePr>
+    <w:tblStylePr w:type="band1Horz">
+      <w:tblPr/>
+      <w:tcPr>
+        <w:shd w:val="clear" w:color="auto" w:fill="F2F2F2" w:themeFill="background1" w:themeFillShade="F2"/>
+      </w:tcPr>
+    </w:tblStylePr>
+    <w:tblStylePr w:type="neCell">
+      <w:tblPr/>
+      <w:tcPr>
+        <w:tcBorders>
+          <w:left w:val="nil"/>
+        </w:tcBorders>
+      </w:tcPr>
+    </w:tblStylePr>
+    <w:tblStylePr w:type="nwCell">
+      <w:tblPr/>
+      <w:tcPr>
+        <w:tcBorders>
+          <w:right w:val="nil"/>
+        </w:tcBorders>
+      </w:tcPr>
+    </w:tblStylePr>
+    <w:tblStylePr w:type="seCell">
+      <w:tblPr/>
+      <w:tcPr>
+        <w:tcBorders>
+          <w:left w:val="nil"/>
+        </w:tcBorders>
+      </w:tcPr>
+    </w:tblStylePr>
+    <w:tblStylePr w:type="swCell">
+      <w:tblPr/>
+      <w:tcPr>
+        <w:tcBorders>
+          <w:right w:val="nil"/>
+        </w:tcBorders>
+      </w:tcPr>
+    </w:tblStylePr>
+  </w:style>
+  <w:style w:type="character" w:customStyle="1" w:styleId="Titre1Car">
+    <w:name w:val="Titre 1 Car"/>
+    <w:basedOn w:val="Policepardfaut"/>
+    <w:link w:val="Titre1"/>
+    <w:uiPriority w:val="9"/>
+    <w:rsid w:val="00546151"/>
+    <w:rPr>
+      <w:rFonts w:asciiTheme="majorHAnsi" w:eastAsiaTheme="majorEastAsia" w:hAnsiTheme="majorHAnsi" w:cstheme="majorBidi"/>
+      <w:color w:val="2F5496" w:themeColor="accent1" w:themeShade="BF"/>
+      <w:sz w:val="32"/>
+      <w:szCs w:val="32"/>
+    </w:rPr>
+  </w:style>
+  <w:style w:type="character" w:customStyle="1" w:styleId="Titre2Car">
+    <w:name w:val="Titre 2 Car"/>
+    <w:basedOn w:val="Policepardfaut"/>
+    <w:link w:val="Titre2"/>
+    <w:uiPriority w:val="9"/>
+    <w:rsid w:val="00546151"/>
+    <w:rPr>
+      <w:rFonts w:asciiTheme="majorHAnsi" w:eastAsiaTheme="majorEastAsia" w:hAnsiTheme="majorHAnsi" w:cstheme="majorBidi"/>
+      <w:color w:val="2F5496" w:themeColor="accent1" w:themeShade="BF"/>
+      <w:sz w:val="26"/>
+      <w:szCs w:val="26"/>
+    </w:rPr>
+  </w:style>
+  <w:style w:type="paragraph" w:styleId="En-ttedetabledesmatires">
+    <w:name w:val="TOC Heading"/>
+    <w:basedOn w:val="Titre1"/>
+    <w:next w:val="Normal"/>
+    <w:uiPriority w:val="39"/>
+    <w:unhideWhenUsed/>
+    <w:qFormat/>
+    <w:rsid w:val="00FC0913"/>
+    <w:pPr>
+      <w:outlineLvl w:val="9"/>
+    </w:pPr>
+    <w:rPr>
+      <w:lang w:eastAsia="fr-FR"/>
+    </w:rPr>
+  </w:style>
+  <w:style w:type="paragraph" w:styleId="TM1">
+    <w:name w:val="toc 1"/>
+    <w:basedOn w:val="Normal"/>
+    <w:next w:val="Normal"/>
+    <w:autoRedefine/>
+    <w:uiPriority w:val="39"/>
+    <w:unhideWhenUsed/>
+    <w:rsid w:val="00FC0913"/>
+    <w:pPr>
+      <w:spacing w:after="100"/>
+    </w:pPr>
+  </w:style>
+  <w:style w:type="paragraph" w:styleId="TM2">
+    <w:name w:val="toc 2"/>
+    <w:basedOn w:val="Normal"/>
+    <w:next w:val="Normal"/>
+    <w:autoRedefine/>
+    <w:uiPriority w:val="39"/>
+    <w:unhideWhenUsed/>
+    <w:rsid w:val="00FC0913"/>
+    <w:pPr>
+      <w:spacing w:after="100"/>
+      <w:ind w:left="220"/>
+    </w:pPr>
+  </w:style>
+  <w:style w:type="character" w:styleId="Lienhypertexte">
+    <w:name w:val="Hyperlink"/>
+    <w:basedOn w:val="Policepardfaut"/>
+    <w:uiPriority w:val="99"/>
+    <w:unhideWhenUsed/>
+    <w:rsid w:val="00FC0913"/>
+    <w:rPr>
+      <w:color w:val="0563C1" w:themeColor="hyperlink"/>
+      <w:u w:val="single"/>
+    </w:rPr>
+  </w:style>
+  <w:style w:type="paragraph" w:styleId="En-tte">
+    <w:name w:val="header"/>
+    <w:basedOn w:val="Normal"/>
+    <w:link w:val="En-tteCar"/>
+    <w:uiPriority w:val="99"/>
+    <w:unhideWhenUsed/>
+    <w:rsid w:val="001129C7"/>
+    <w:pPr>
+      <w:tabs>
+        <w:tab w:val="center" w:pos="4536"/>
+        <w:tab w:val="right" w:pos="9072"/>
+      </w:tabs>
+      <w:spacing w:after="0" w:line="240" w:lineRule="auto"/>
+    </w:pPr>
+  </w:style>
+  <w:style w:type="character" w:customStyle="1" w:styleId="En-tteCar">
+    <w:name w:val="En-tête Car"/>
+    <w:basedOn w:val="Policepardfaut"/>
+    <w:link w:val="En-tte"/>
+    <w:uiPriority w:val="99"/>
+    <w:rsid w:val="001129C7"/>
+  </w:style>
+  <w:style w:type="paragraph" w:styleId="Pieddepage">
+    <w:name w:val="footer"/>
+    <w:basedOn w:val="Normal"/>
+    <w:link w:val="PieddepageCar"/>
+    <w:uiPriority w:val="99"/>
+    <w:unhideWhenUsed/>
+    <w:rsid w:val="001129C7"/>
+    <w:pPr>
+      <w:tabs>
+        <w:tab w:val="center" w:pos="4536"/>
+        <w:tab w:val="right" w:pos="9072"/>
+      </w:tabs>
+      <w:spacing w:after="0" w:line="240" w:lineRule="auto"/>
+    </w:pPr>
+  </w:style>
+  <w:style w:type="character" w:customStyle="1" w:styleId="PieddepageCar">
+    <w:name w:val="Pied de page Car"/>
+    <w:basedOn w:val="Policepardfaut"/>
+    <w:link w:val="Pieddepage"/>
+    <w:uiPriority w:val="99"/>
+    <w:rsid w:val="001129C7"/>
   </w:style>
 </w:styles>
 </file>
@@ -984,4 +3662,16 @@
     </a:ext>
   </a:extLst>
 </a:theme>
+</file>
+
+<file path=customXml/item1.xml><?xml version="1.0" encoding="utf-8"?>
+<b:Sources xmlns:b="http://schemas.openxmlformats.org/officeDocument/2006/bibliography" xmlns="http://schemas.openxmlformats.org/officeDocument/2006/bibliography" SelectedStyle="\APASixthEditionOfficeOnline.xsl" StyleName="APA" Version="6"/>
+</file>
+
+<file path=customXml/itemProps1.xml><?xml version="1.0" encoding="utf-8"?>
+<ds:datastoreItem xmlns:ds="http://schemas.openxmlformats.org/officeDocument/2006/customXml" ds:itemID="{24712FD8-6915-434E-95A9-72BD6BAF63DC}">
+  <ds:schemaRefs>
+    <ds:schemaRef ds:uri="http://schemas.openxmlformats.org/officeDocument/2006/bibliography"/>
+  </ds:schemaRefs>
+</ds:datastoreItem>
 </file>
</xml_diff>